<commit_message>
Ingles Future Will... Terminar ejercicios de unit1 AD
</commit_message>
<xml_diff>
--- a/AD/UNIT1/Ejercicios1.docx
+++ b/AD/UNIT1/Ejercicios1.docx
@@ -3429,6 +3429,7 @@
           <w:b/>
           <w:sz w:val="10"/>
           <w:szCs w:val="10"/>
+          <w:lang w:val="en-US"/>
         </w:rPr>
       </w:pPr>
       <w:r>
@@ -3437,6 +3438,7 @@
           <w:b/>
           <w:sz w:val="10"/>
           <w:szCs w:val="10"/>
+          <w:lang w:val="en-US"/>
         </w:rPr>
         <w:t>BEGIN</w:t>
       </w:r>
@@ -3459,6 +3461,7 @@
           <w:b/>
           <w:sz w:val="10"/>
           <w:szCs w:val="10"/>
+          <w:lang w:val="en-US"/>
         </w:rPr>
         <w:t xml:space="preserve">    </w:t>
       </w:r>
@@ -16119,6 +16122,7 @@
           <w:rFonts w:ascii="Arial" w:eastAsia="Arial" w:hAnsi="Arial" w:cs="Arial"/>
           <w:sz w:val="10"/>
           <w:szCs w:val="10"/>
+          <w:lang w:val="en-US"/>
         </w:rPr>
       </w:pPr>
       <w:r>
@@ -16135,6 +16139,7 @@
           <w:rFonts w:ascii="Arial" w:eastAsia="Arial" w:hAnsi="Arial" w:cs="Arial"/>
           <w:sz w:val="10"/>
           <w:szCs w:val="10"/>
+          <w:lang w:val="en-US"/>
         </w:rPr>
         <w:t>oficio_</w:t>
       </w:r>
@@ -16144,6 +16149,7 @@
           <w:rFonts w:ascii="Arial" w:eastAsia="Arial" w:hAnsi="Arial" w:cs="Arial"/>
           <w:sz w:val="10"/>
           <w:szCs w:val="10"/>
+          <w:lang w:val="en-US"/>
         </w:rPr>
         <w:t>ant</w:t>
       </w:r>
@@ -16153,6 +16159,7 @@
           <w:rFonts w:ascii="Arial" w:eastAsia="Arial" w:hAnsi="Arial" w:cs="Arial"/>
           <w:sz w:val="10"/>
           <w:szCs w:val="10"/>
+          <w:lang w:val="en-US"/>
         </w:rPr>
         <w:t xml:space="preserve">  IN</w:t>
       </w:r>
@@ -16162,6 +16169,7 @@
           <w:rFonts w:ascii="Arial" w:eastAsia="Arial" w:hAnsi="Arial" w:cs="Arial"/>
           <w:sz w:val="10"/>
           <w:szCs w:val="10"/>
+          <w:lang w:val="en-US"/>
         </w:rPr>
         <w:t xml:space="preserve">  NUMBER,</w:t>
       </w:r>
@@ -16174,13 +16182,15 @@
           <w:rFonts w:ascii="Arial" w:eastAsia="Arial" w:hAnsi="Arial" w:cs="Arial"/>
           <w:sz w:val="10"/>
           <w:szCs w:val="10"/>
-        </w:rPr>
-      </w:pPr>
-      <w:r>
-        <w:rPr>
-          <w:rFonts w:ascii="Arial" w:eastAsia="Arial" w:hAnsi="Arial" w:cs="Arial"/>
-          <w:sz w:val="10"/>
-          <w:szCs w:val="10"/>
+          <w:lang w:val="en-US"/>
+        </w:rPr>
+      </w:pPr>
+      <w:r>
+        <w:rPr>
+          <w:rFonts w:ascii="Arial" w:eastAsia="Arial" w:hAnsi="Arial" w:cs="Arial"/>
+          <w:sz w:val="10"/>
+          <w:szCs w:val="10"/>
+          <w:lang w:val="en-US"/>
         </w:rPr>
         <w:t xml:space="preserve">    nuevo       </w:t>
       </w:r>
@@ -16190,6 +16200,7 @@
           <w:rFonts w:ascii="Arial" w:eastAsia="Arial" w:hAnsi="Arial" w:cs="Arial"/>
           <w:sz w:val="10"/>
           <w:szCs w:val="10"/>
+          <w:lang w:val="en-US"/>
         </w:rPr>
         <w:t>IN  NUMBER</w:t>
       </w:r>
@@ -16199,6 +16210,7 @@
           <w:rFonts w:ascii="Arial" w:eastAsia="Arial" w:hAnsi="Arial" w:cs="Arial"/>
           <w:sz w:val="10"/>
           <w:szCs w:val="10"/>
+          <w:lang w:val="en-US"/>
         </w:rPr>
         <w:t>,</w:t>
       </w:r>
@@ -16211,13 +16223,15 @@
           <w:rFonts w:ascii="Arial" w:eastAsia="Arial" w:hAnsi="Arial" w:cs="Arial"/>
           <w:sz w:val="10"/>
           <w:szCs w:val="10"/>
-        </w:rPr>
-      </w:pPr>
-      <w:r>
-        <w:rPr>
-          <w:rFonts w:ascii="Arial" w:eastAsia="Arial" w:hAnsi="Arial" w:cs="Arial"/>
-          <w:sz w:val="10"/>
-          <w:szCs w:val="10"/>
+          <w:lang w:val="en-US"/>
+        </w:rPr>
+      </w:pPr>
+      <w:r>
+        <w:rPr>
+          <w:rFonts w:ascii="Arial" w:eastAsia="Arial" w:hAnsi="Arial" w:cs="Arial"/>
+          <w:sz w:val="10"/>
+          <w:szCs w:val="10"/>
+          <w:lang w:val="en-US"/>
         </w:rPr>
         <w:t xml:space="preserve">    </w:t>
       </w:r>
@@ -16227,6 +16241,7 @@
           <w:rFonts w:ascii="Arial" w:eastAsia="Arial" w:hAnsi="Arial" w:cs="Arial"/>
           <w:sz w:val="10"/>
           <w:szCs w:val="10"/>
+          <w:lang w:val="en-US"/>
         </w:rPr>
         <w:t>codemp</w:t>
       </w:r>
@@ -16236,6 +16251,7 @@
           <w:rFonts w:ascii="Arial" w:eastAsia="Arial" w:hAnsi="Arial" w:cs="Arial"/>
           <w:sz w:val="10"/>
           <w:szCs w:val="10"/>
+          <w:lang w:val="en-US"/>
         </w:rPr>
         <w:t xml:space="preserve">      </w:t>
       </w:r>
@@ -16245,6 +16261,7 @@
           <w:rFonts w:ascii="Arial" w:eastAsia="Arial" w:hAnsi="Arial" w:cs="Arial"/>
           <w:sz w:val="10"/>
           <w:szCs w:val="10"/>
+          <w:lang w:val="en-US"/>
         </w:rPr>
         <w:t>IN  NUMBER</w:t>
       </w:r>
@@ -16258,13 +16275,15 @@
           <w:rFonts w:ascii="Arial" w:eastAsia="Arial" w:hAnsi="Arial" w:cs="Arial"/>
           <w:sz w:val="10"/>
           <w:szCs w:val="10"/>
-        </w:rPr>
-      </w:pPr>
-      <w:r>
-        <w:rPr>
-          <w:rFonts w:ascii="Arial" w:eastAsia="Arial" w:hAnsi="Arial" w:cs="Arial"/>
-          <w:sz w:val="10"/>
-          <w:szCs w:val="10"/>
+          <w:lang w:val="en-US"/>
+        </w:rPr>
+      </w:pPr>
+      <w:r>
+        <w:rPr>
+          <w:rFonts w:ascii="Arial" w:eastAsia="Arial" w:hAnsi="Arial" w:cs="Arial"/>
+          <w:sz w:val="10"/>
+          <w:szCs w:val="10"/>
+          <w:lang w:val="en-US"/>
         </w:rPr>
         <w:t>) IS</w:t>
       </w:r>
@@ -16277,13 +16296,15 @@
           <w:rFonts w:ascii="Arial" w:eastAsia="Arial" w:hAnsi="Arial" w:cs="Arial"/>
           <w:sz w:val="10"/>
           <w:szCs w:val="10"/>
-        </w:rPr>
-      </w:pPr>
-      <w:r>
-        <w:rPr>
-          <w:rFonts w:ascii="Arial" w:eastAsia="Arial" w:hAnsi="Arial" w:cs="Arial"/>
-          <w:sz w:val="10"/>
-          <w:szCs w:val="10"/>
+          <w:lang w:val="en-US"/>
+        </w:rPr>
+      </w:pPr>
+      <w:r>
+        <w:rPr>
+          <w:rFonts w:ascii="Arial" w:eastAsia="Arial" w:hAnsi="Arial" w:cs="Arial"/>
+          <w:sz w:val="10"/>
+          <w:szCs w:val="10"/>
+          <w:lang w:val="en-US"/>
         </w:rPr>
         <w:t>BEGIN</w:t>
       </w:r>
@@ -16296,50 +16317,35 @@
           <w:rFonts w:ascii="Arial" w:eastAsia="Arial" w:hAnsi="Arial" w:cs="Arial"/>
           <w:sz w:val="10"/>
           <w:szCs w:val="10"/>
-        </w:rPr>
-      </w:pPr>
-      <w:r>
-        <w:rPr>
-          <w:rFonts w:ascii="Arial" w:eastAsia="Arial" w:hAnsi="Arial" w:cs="Arial"/>
-          <w:sz w:val="10"/>
-          <w:szCs w:val="10"/>
-        </w:rPr>
-        <w:t xml:space="preserve">    INSERT INTO </w:t>
-      </w:r>
-      <w:proofErr w:type="spellStart"/>
-      <w:r>
-        <w:rPr>
-          <w:rFonts w:ascii="Arial" w:eastAsia="Arial" w:hAnsi="Arial" w:cs="Arial"/>
-          <w:sz w:val="10"/>
-          <w:szCs w:val="10"/>
-        </w:rPr>
-        <w:t>temp</w:t>
-      </w:r>
-      <w:proofErr w:type="spellEnd"/>
-      <w:r>
-        <w:rPr>
-          <w:rFonts w:ascii="Arial" w:eastAsia="Arial" w:hAnsi="Arial" w:cs="Arial"/>
-          <w:sz w:val="10"/>
-          <w:szCs w:val="10"/>
-        </w:rPr>
-        <w:t xml:space="preserve"> (</w:t>
-      </w:r>
-    </w:p>
-    <w:p>
-      <w:pPr>
-        <w:spacing w:line="276" w:lineRule="auto"/>
-        <w:jc w:val="both"/>
-        <w:rPr>
-          <w:rFonts w:ascii="Arial" w:eastAsia="Arial" w:hAnsi="Arial" w:cs="Arial"/>
-          <w:sz w:val="10"/>
-          <w:szCs w:val="10"/>
-        </w:rPr>
-      </w:pPr>
-      <w:r>
-        <w:rPr>
-          <w:rFonts w:ascii="Arial" w:eastAsia="Arial" w:hAnsi="Arial" w:cs="Arial"/>
-          <w:sz w:val="10"/>
-          <w:szCs w:val="10"/>
+          <w:lang w:val="en-US"/>
+        </w:rPr>
+      </w:pPr>
+      <w:r>
+        <w:rPr>
+          <w:rFonts w:ascii="Arial" w:eastAsia="Arial" w:hAnsi="Arial" w:cs="Arial"/>
+          <w:sz w:val="10"/>
+          <w:szCs w:val="10"/>
+          <w:lang w:val="en-US"/>
+        </w:rPr>
+        <w:t xml:space="preserve">    INSERT INTO temp (</w:t>
+      </w:r>
+    </w:p>
+    <w:p>
+      <w:pPr>
+        <w:spacing w:line="276" w:lineRule="auto"/>
+        <w:jc w:val="both"/>
+        <w:rPr>
+          <w:rFonts w:ascii="Arial" w:eastAsia="Arial" w:hAnsi="Arial" w:cs="Arial"/>
+          <w:sz w:val="10"/>
+          <w:szCs w:val="10"/>
+        </w:rPr>
+      </w:pPr>
+      <w:r>
+        <w:rPr>
+          <w:rFonts w:ascii="Arial" w:eastAsia="Arial" w:hAnsi="Arial" w:cs="Arial"/>
+          <w:sz w:val="10"/>
+          <w:szCs w:val="10"/>
+          <w:lang w:val="en-US"/>
         </w:rPr>
         <w:t xml:space="preserve">        </w:t>
       </w:r>
@@ -19811,13 +19817,15 @@
           <w:rFonts w:ascii="Arial" w:eastAsia="Arial" w:hAnsi="Arial" w:cs="Arial"/>
           <w:sz w:val="10"/>
           <w:szCs w:val="10"/>
-        </w:rPr>
-      </w:pPr>
-      <w:r>
-        <w:rPr>
-          <w:rFonts w:ascii="Arial" w:eastAsia="Arial" w:hAnsi="Arial" w:cs="Arial"/>
-          <w:sz w:val="10"/>
-          <w:szCs w:val="10"/>
+          <w:lang w:val="en-US"/>
+        </w:rPr>
+      </w:pPr>
+      <w:r>
+        <w:rPr>
+          <w:rFonts w:ascii="Arial" w:eastAsia="Arial" w:hAnsi="Arial" w:cs="Arial"/>
+          <w:sz w:val="10"/>
+          <w:szCs w:val="10"/>
+          <w:lang w:val="en-US"/>
         </w:rPr>
         <w:t xml:space="preserve">CREATE TABLE </w:t>
       </w:r>
@@ -19827,6 +19835,7 @@
           <w:rFonts w:ascii="Arial" w:eastAsia="Arial" w:hAnsi="Arial" w:cs="Arial"/>
           <w:sz w:val="10"/>
           <w:szCs w:val="10"/>
+          <w:lang w:val="en-US"/>
         </w:rPr>
         <w:t>tabla_temporal</w:t>
       </w:r>
@@ -19836,6 +19845,7 @@
           <w:rFonts w:ascii="Arial" w:eastAsia="Arial" w:hAnsi="Arial" w:cs="Arial"/>
           <w:sz w:val="10"/>
           <w:szCs w:val="10"/>
+          <w:lang w:val="en-US"/>
         </w:rPr>
         <w:t xml:space="preserve"> (</w:t>
       </w:r>
@@ -19855,6 +19865,7 @@
           <w:rFonts w:ascii="Arial" w:eastAsia="Arial" w:hAnsi="Arial" w:cs="Arial"/>
           <w:sz w:val="10"/>
           <w:szCs w:val="10"/>
+          <w:lang w:val="en-US"/>
         </w:rPr>
         <w:t xml:space="preserve">    </w:t>
       </w:r>
@@ -20046,6 +20057,7 @@
           <w:rFonts w:ascii="Arial" w:eastAsia="Arial" w:hAnsi="Arial" w:cs="Arial"/>
           <w:sz w:val="10"/>
           <w:szCs w:val="10"/>
+          <w:lang w:val="en-US"/>
         </w:rPr>
       </w:pPr>
       <w:r>
@@ -20056,14 +20068,26 @@
         </w:rPr>
         <w:t xml:space="preserve">    </w:t>
       </w:r>
+      <w:proofErr w:type="spellStart"/>
       <w:proofErr w:type="gramStart"/>
       <w:r>
         <w:rPr>
           <w:rFonts w:ascii="Arial" w:eastAsia="Arial" w:hAnsi="Arial" w:cs="Arial"/>
           <w:sz w:val="10"/>
           <w:szCs w:val="10"/>
-        </w:rPr>
-        <w:t>mensaje  VARCHAR</w:t>
+          <w:lang w:val="en-US"/>
+        </w:rPr>
+        <w:t>mensaje</w:t>
+      </w:r>
+      <w:proofErr w:type="spellEnd"/>
+      <w:r>
+        <w:rPr>
+          <w:rFonts w:ascii="Arial" w:eastAsia="Arial" w:hAnsi="Arial" w:cs="Arial"/>
+          <w:sz w:val="10"/>
+          <w:szCs w:val="10"/>
+          <w:lang w:val="en-US"/>
+        </w:rPr>
+        <w:t xml:space="preserve">  VARCHAR</w:t>
       </w:r>
       <w:proofErr w:type="gramEnd"/>
       <w:r>
@@ -20071,6 +20095,7 @@
           <w:rFonts w:ascii="Arial" w:eastAsia="Arial" w:hAnsi="Arial" w:cs="Arial"/>
           <w:sz w:val="10"/>
           <w:szCs w:val="10"/>
+          <w:lang w:val="en-US"/>
         </w:rPr>
         <w:t>2(99)</w:t>
       </w:r>
@@ -21883,12 +21908,14 @@
         <w:jc w:val="both"/>
         <w:rPr>
           <w:rFonts w:ascii="Arial" w:eastAsia="Arial" w:hAnsi="Arial" w:cs="Arial"/>
+          <w:lang w:val="en-US"/>
         </w:rPr>
       </w:pPr>
       <w:r>
         <w:rPr>
           <w:rFonts w:ascii="Arial" w:eastAsia="Arial" w:hAnsi="Arial" w:cs="Arial"/>
           <w:b/>
+          <w:lang w:val="en-US"/>
         </w:rPr>
         <w:t xml:space="preserve">RESPUESTA: </w:t>
       </w:r>
@@ -21896,12 +21923,613 @@
     <w:p>
       <w:pPr>
         <w:spacing w:line="276" w:lineRule="auto"/>
-        <w:ind w:left="0" w:hanging="2"/>
-        <w:jc w:val="both"/>
-        <w:rPr>
-          <w:rFonts w:ascii="Arial" w:eastAsia="Arial" w:hAnsi="Arial" w:cs="Arial"/>
-        </w:rPr>
-      </w:pPr>
+        <w:jc w:val="both"/>
+        <w:rPr>
+          <w:rFonts w:ascii="Arial" w:eastAsia="Arial" w:hAnsi="Arial" w:cs="Arial"/>
+          <w:sz w:val="10"/>
+          <w:szCs w:val="10"/>
+          <w:lang w:val="en-US"/>
+        </w:rPr>
+      </w:pPr>
+      <w:r>
+        <w:rPr>
+          <w:rFonts w:ascii="Arial" w:eastAsia="Arial" w:hAnsi="Arial" w:cs="Arial"/>
+          <w:sz w:val="10"/>
+          <w:szCs w:val="10"/>
+          <w:lang w:val="en-US"/>
+        </w:rPr>
+        <w:t xml:space="preserve">DROP TABLE </w:t>
+      </w:r>
+      <w:proofErr w:type="gramStart"/>
+      <w:r>
+        <w:rPr>
+          <w:rFonts w:ascii="Arial" w:eastAsia="Arial" w:hAnsi="Arial" w:cs="Arial"/>
+          <w:sz w:val="10"/>
+          <w:szCs w:val="10"/>
+          <w:lang w:val="en-US"/>
+        </w:rPr>
+        <w:t>temporal;</w:t>
+      </w:r>
+      <w:proofErr w:type="gramEnd"/>
+    </w:p>
+    <w:p>
+      <w:pPr>
+        <w:spacing w:line="276" w:lineRule="auto"/>
+        <w:jc w:val="both"/>
+        <w:rPr>
+          <w:rFonts w:ascii="Arial" w:eastAsia="Arial" w:hAnsi="Arial" w:cs="Arial"/>
+          <w:sz w:val="10"/>
+          <w:szCs w:val="10"/>
+          <w:lang w:val="en-US"/>
+        </w:rPr>
+      </w:pPr>
+    </w:p>
+    <w:p>
+      <w:pPr>
+        <w:spacing w:line="276" w:lineRule="auto"/>
+        <w:jc w:val="both"/>
+        <w:rPr>
+          <w:rFonts w:ascii="Arial" w:eastAsia="Arial" w:hAnsi="Arial" w:cs="Arial"/>
+          <w:sz w:val="10"/>
+          <w:szCs w:val="10"/>
+          <w:lang w:val="en-US"/>
+        </w:rPr>
+      </w:pPr>
+      <w:r>
+        <w:rPr>
+          <w:rFonts w:ascii="Arial" w:eastAsia="Arial" w:hAnsi="Arial" w:cs="Arial"/>
+          <w:sz w:val="10"/>
+          <w:szCs w:val="10"/>
+          <w:lang w:val="en-US"/>
+        </w:rPr>
+        <w:t xml:space="preserve">CREATE TABLE </w:t>
+      </w:r>
+      <w:proofErr w:type="gramStart"/>
+      <w:r>
+        <w:rPr>
+          <w:rFonts w:ascii="Arial" w:eastAsia="Arial" w:hAnsi="Arial" w:cs="Arial"/>
+          <w:sz w:val="10"/>
+          <w:szCs w:val="10"/>
+          <w:lang w:val="en-US"/>
+        </w:rPr>
+        <w:t>temporal(</w:t>
+      </w:r>
+      <w:proofErr w:type="gramEnd"/>
+    </w:p>
+    <w:p>
+      <w:pPr>
+        <w:spacing w:line="276" w:lineRule="auto"/>
+        <w:jc w:val="both"/>
+        <w:rPr>
+          <w:rFonts w:ascii="Arial" w:eastAsia="Arial" w:hAnsi="Arial" w:cs="Arial"/>
+          <w:sz w:val="10"/>
+          <w:szCs w:val="10"/>
+          <w:lang w:val="en-US"/>
+        </w:rPr>
+      </w:pPr>
+      <w:r>
+        <w:rPr>
+          <w:rFonts w:ascii="Arial" w:eastAsia="Arial" w:hAnsi="Arial" w:cs="Arial"/>
+          <w:sz w:val="10"/>
+          <w:szCs w:val="10"/>
+          <w:lang w:val="en-US"/>
+        </w:rPr>
+        <w:t xml:space="preserve">   </w:t>
+      </w:r>
+      <w:proofErr w:type="spellStart"/>
+      <w:r>
+        <w:rPr>
+          <w:rFonts w:ascii="Arial" w:eastAsia="Arial" w:hAnsi="Arial" w:cs="Arial"/>
+          <w:sz w:val="10"/>
+          <w:szCs w:val="10"/>
+          <w:lang w:val="en-US"/>
+        </w:rPr>
+        <w:t>informacion</w:t>
+      </w:r>
+      <w:proofErr w:type="spellEnd"/>
+      <w:r>
+        <w:rPr>
+          <w:rFonts w:ascii="Arial" w:eastAsia="Arial" w:hAnsi="Arial" w:cs="Arial"/>
+          <w:sz w:val="10"/>
+          <w:szCs w:val="10"/>
+          <w:lang w:val="en-US"/>
+        </w:rPr>
+        <w:t xml:space="preserve"> VARCHAR2(50)</w:t>
+      </w:r>
+    </w:p>
+    <w:p>
+      <w:pPr>
+        <w:spacing w:line="276" w:lineRule="auto"/>
+        <w:jc w:val="both"/>
+        <w:rPr>
+          <w:rFonts w:ascii="Arial" w:eastAsia="Arial" w:hAnsi="Arial" w:cs="Arial"/>
+          <w:sz w:val="10"/>
+          <w:szCs w:val="10"/>
+          <w:lang w:val="en-US"/>
+        </w:rPr>
+      </w:pPr>
+      <w:r>
+        <w:rPr>
+          <w:rFonts w:ascii="Arial" w:eastAsia="Arial" w:hAnsi="Arial" w:cs="Arial"/>
+          <w:sz w:val="10"/>
+          <w:szCs w:val="10"/>
+          <w:lang w:val="en-US"/>
+        </w:rPr>
+        <w:t>);</w:t>
+      </w:r>
+    </w:p>
+    <w:p>
+      <w:pPr>
+        <w:spacing w:line="276" w:lineRule="auto"/>
+        <w:jc w:val="both"/>
+        <w:rPr>
+          <w:rFonts w:ascii="Arial" w:eastAsia="Arial" w:hAnsi="Arial" w:cs="Arial"/>
+          <w:sz w:val="10"/>
+          <w:szCs w:val="10"/>
+          <w:lang w:val="en-US"/>
+        </w:rPr>
+      </w:pPr>
+    </w:p>
+    <w:p>
+      <w:pPr>
+        <w:spacing w:line="276" w:lineRule="auto"/>
+        <w:jc w:val="both"/>
+        <w:rPr>
+          <w:rFonts w:ascii="Arial" w:eastAsia="Arial" w:hAnsi="Arial" w:cs="Arial"/>
+          <w:sz w:val="10"/>
+          <w:szCs w:val="10"/>
+          <w:lang w:val="en-US"/>
+        </w:rPr>
+      </w:pPr>
+      <w:r>
+        <w:rPr>
+          <w:rFonts w:ascii="Arial" w:eastAsia="Arial" w:hAnsi="Arial" w:cs="Arial"/>
+          <w:sz w:val="10"/>
+          <w:szCs w:val="10"/>
+          <w:lang w:val="en-US"/>
+        </w:rPr>
+        <w:t xml:space="preserve">CREATE OR REPLACE TRIGGER </w:t>
+      </w:r>
+      <w:proofErr w:type="spellStart"/>
+      <w:proofErr w:type="gramStart"/>
+      <w:r>
+        <w:rPr>
+          <w:rFonts w:ascii="Arial" w:eastAsia="Arial" w:hAnsi="Arial" w:cs="Arial"/>
+          <w:sz w:val="10"/>
+          <w:szCs w:val="10"/>
+          <w:lang w:val="en-US"/>
+        </w:rPr>
+        <w:t>subirsalario</w:t>
+      </w:r>
+      <w:proofErr w:type="spellEnd"/>
+      <w:proofErr w:type="gramEnd"/>
+    </w:p>
+    <w:p>
+      <w:pPr>
+        <w:spacing w:line="276" w:lineRule="auto"/>
+        <w:jc w:val="both"/>
+        <w:rPr>
+          <w:rFonts w:ascii="Arial" w:eastAsia="Arial" w:hAnsi="Arial" w:cs="Arial"/>
+          <w:sz w:val="10"/>
+          <w:szCs w:val="10"/>
+          <w:lang w:val="en-US"/>
+        </w:rPr>
+      </w:pPr>
+      <w:r>
+        <w:rPr>
+          <w:rFonts w:ascii="Arial" w:eastAsia="Arial" w:hAnsi="Arial" w:cs="Arial"/>
+          <w:sz w:val="10"/>
+          <w:szCs w:val="10"/>
+          <w:lang w:val="en-US"/>
+        </w:rPr>
+        <w:t>AFTER UPDATE ON employee</w:t>
+      </w:r>
+    </w:p>
+    <w:p>
+      <w:pPr>
+        <w:spacing w:line="276" w:lineRule="auto"/>
+        <w:jc w:val="both"/>
+        <w:rPr>
+          <w:rFonts w:ascii="Arial" w:eastAsia="Arial" w:hAnsi="Arial" w:cs="Arial"/>
+          <w:sz w:val="10"/>
+          <w:szCs w:val="10"/>
+          <w:lang w:val="en-US"/>
+        </w:rPr>
+      </w:pPr>
+      <w:r>
+        <w:rPr>
+          <w:rFonts w:ascii="Arial" w:eastAsia="Arial" w:hAnsi="Arial" w:cs="Arial"/>
+          <w:sz w:val="10"/>
+          <w:szCs w:val="10"/>
+          <w:lang w:val="en-US"/>
+        </w:rPr>
+        <w:t>FOR EACH ROW</w:t>
+      </w:r>
+    </w:p>
+    <w:p>
+      <w:pPr>
+        <w:spacing w:line="276" w:lineRule="auto"/>
+        <w:jc w:val="both"/>
+        <w:rPr>
+          <w:rFonts w:ascii="Arial" w:eastAsia="Arial" w:hAnsi="Arial" w:cs="Arial"/>
+          <w:sz w:val="10"/>
+          <w:szCs w:val="10"/>
+          <w:lang w:val="en-US"/>
+        </w:rPr>
+      </w:pPr>
+      <w:r>
+        <w:rPr>
+          <w:rFonts w:ascii="Arial" w:eastAsia="Arial" w:hAnsi="Arial" w:cs="Arial"/>
+          <w:sz w:val="10"/>
+          <w:szCs w:val="10"/>
+          <w:lang w:val="en-US"/>
+        </w:rPr>
+        <w:t>BEGIN</w:t>
+      </w:r>
+    </w:p>
+    <w:p>
+      <w:pPr>
+        <w:spacing w:line="276" w:lineRule="auto"/>
+        <w:jc w:val="both"/>
+        <w:rPr>
+          <w:rFonts w:ascii="Arial" w:eastAsia="Arial" w:hAnsi="Arial" w:cs="Arial"/>
+          <w:sz w:val="10"/>
+          <w:szCs w:val="10"/>
+          <w:lang w:val="en-US"/>
+        </w:rPr>
+      </w:pPr>
+      <w:r>
+        <w:rPr>
+          <w:rFonts w:ascii="Arial" w:eastAsia="Arial" w:hAnsi="Arial" w:cs="Arial"/>
+          <w:sz w:val="10"/>
+          <w:szCs w:val="10"/>
+          <w:lang w:val="en-US"/>
+        </w:rPr>
+        <w:t xml:space="preserve">    </w:t>
+      </w:r>
+      <w:proofErr w:type="gramStart"/>
+      <w:r>
+        <w:rPr>
+          <w:rFonts w:ascii="Arial" w:eastAsia="Arial" w:hAnsi="Arial" w:cs="Arial"/>
+          <w:sz w:val="10"/>
+          <w:szCs w:val="10"/>
+          <w:lang w:val="en-US"/>
+        </w:rPr>
+        <w:t>IF :</w:t>
+      </w:r>
+      <w:proofErr w:type="spellStart"/>
+      <w:proofErr w:type="gramEnd"/>
+      <w:r>
+        <w:rPr>
+          <w:rFonts w:ascii="Arial" w:eastAsia="Arial" w:hAnsi="Arial" w:cs="Arial"/>
+          <w:sz w:val="10"/>
+          <w:szCs w:val="10"/>
+          <w:lang w:val="en-US"/>
+        </w:rPr>
+        <w:t>NEW.salary</w:t>
+      </w:r>
+      <w:proofErr w:type="spellEnd"/>
+      <w:r>
+        <w:rPr>
+          <w:rFonts w:ascii="Arial" w:eastAsia="Arial" w:hAnsi="Arial" w:cs="Arial"/>
+          <w:sz w:val="10"/>
+          <w:szCs w:val="10"/>
+          <w:lang w:val="en-US"/>
+        </w:rPr>
+        <w:t xml:space="preserve"> &gt; :</w:t>
+      </w:r>
+      <w:proofErr w:type="spellStart"/>
+      <w:r>
+        <w:rPr>
+          <w:rFonts w:ascii="Arial" w:eastAsia="Arial" w:hAnsi="Arial" w:cs="Arial"/>
+          <w:sz w:val="10"/>
+          <w:szCs w:val="10"/>
+          <w:lang w:val="en-US"/>
+        </w:rPr>
+        <w:t>OLD.salary</w:t>
+      </w:r>
+      <w:proofErr w:type="spellEnd"/>
+      <w:r>
+        <w:rPr>
+          <w:rFonts w:ascii="Arial" w:eastAsia="Arial" w:hAnsi="Arial" w:cs="Arial"/>
+          <w:sz w:val="10"/>
+          <w:szCs w:val="10"/>
+          <w:lang w:val="en-US"/>
+        </w:rPr>
+        <w:t xml:space="preserve"> THEN</w:t>
+      </w:r>
+    </w:p>
+    <w:p>
+      <w:pPr>
+        <w:spacing w:line="276" w:lineRule="auto"/>
+        <w:jc w:val="both"/>
+        <w:rPr>
+          <w:rFonts w:ascii="Arial" w:eastAsia="Arial" w:hAnsi="Arial" w:cs="Arial"/>
+          <w:sz w:val="10"/>
+          <w:szCs w:val="10"/>
+          <w:lang w:val="en-US"/>
+        </w:rPr>
+      </w:pPr>
+      <w:r>
+        <w:rPr>
+          <w:rFonts w:ascii="Arial" w:eastAsia="Arial" w:hAnsi="Arial" w:cs="Arial"/>
+          <w:sz w:val="10"/>
+          <w:szCs w:val="10"/>
+          <w:lang w:val="en-US"/>
+        </w:rPr>
+        <w:t xml:space="preserve">        INSERT INTO temporal </w:t>
+      </w:r>
+      <w:proofErr w:type="gramStart"/>
+      <w:r>
+        <w:rPr>
+          <w:rFonts w:ascii="Arial" w:eastAsia="Arial" w:hAnsi="Arial" w:cs="Arial"/>
+          <w:sz w:val="10"/>
+          <w:szCs w:val="10"/>
+          <w:lang w:val="en-US"/>
+        </w:rPr>
+        <w:t>VALUES(</w:t>
+      </w:r>
+      <w:proofErr w:type="gramEnd"/>
+      <w:r>
+        <w:rPr>
+          <w:rFonts w:ascii="Arial" w:eastAsia="Arial" w:hAnsi="Arial" w:cs="Arial"/>
+          <w:sz w:val="10"/>
+          <w:szCs w:val="10"/>
+          <w:lang w:val="en-US"/>
+        </w:rPr>
+        <w:t>'</w:t>
+      </w:r>
+      <w:proofErr w:type="spellStart"/>
+      <w:r>
+        <w:rPr>
+          <w:rFonts w:ascii="Arial" w:eastAsia="Arial" w:hAnsi="Arial" w:cs="Arial"/>
+          <w:sz w:val="10"/>
+          <w:szCs w:val="10"/>
+          <w:lang w:val="en-US"/>
+        </w:rPr>
+        <w:t>Subida</w:t>
+      </w:r>
+      <w:proofErr w:type="spellEnd"/>
+      <w:r>
+        <w:rPr>
+          <w:rFonts w:ascii="Arial" w:eastAsia="Arial" w:hAnsi="Arial" w:cs="Arial"/>
+          <w:sz w:val="10"/>
+          <w:szCs w:val="10"/>
+          <w:lang w:val="en-US"/>
+        </w:rPr>
+        <w:t xml:space="preserve"> de </w:t>
+      </w:r>
+      <w:proofErr w:type="spellStart"/>
+      <w:r>
+        <w:rPr>
+          <w:rFonts w:ascii="Arial" w:eastAsia="Arial" w:hAnsi="Arial" w:cs="Arial"/>
+          <w:sz w:val="10"/>
+          <w:szCs w:val="10"/>
+          <w:lang w:val="en-US"/>
+        </w:rPr>
+        <w:t>salario</w:t>
+      </w:r>
+      <w:proofErr w:type="spellEnd"/>
+      <w:r>
+        <w:rPr>
+          <w:rFonts w:ascii="Arial" w:eastAsia="Arial" w:hAnsi="Arial" w:cs="Arial"/>
+          <w:sz w:val="10"/>
+          <w:szCs w:val="10"/>
+          <w:lang w:val="en-US"/>
+        </w:rPr>
+        <w:t xml:space="preserve"> </w:t>
+      </w:r>
+      <w:proofErr w:type="spellStart"/>
+      <w:r>
+        <w:rPr>
+          <w:rFonts w:ascii="Arial" w:eastAsia="Arial" w:hAnsi="Arial" w:cs="Arial"/>
+          <w:sz w:val="10"/>
+          <w:szCs w:val="10"/>
+          <w:lang w:val="en-US"/>
+        </w:rPr>
+        <w:t>empleado</w:t>
+      </w:r>
+      <w:proofErr w:type="spellEnd"/>
+      <w:r>
+        <w:rPr>
+          <w:rFonts w:ascii="Arial" w:eastAsia="Arial" w:hAnsi="Arial" w:cs="Arial"/>
+          <w:sz w:val="10"/>
+          <w:szCs w:val="10"/>
+          <w:lang w:val="en-US"/>
+        </w:rPr>
+        <w:t>: ' || :</w:t>
+      </w:r>
+      <w:proofErr w:type="spellStart"/>
+      <w:r>
+        <w:rPr>
+          <w:rFonts w:ascii="Arial" w:eastAsia="Arial" w:hAnsi="Arial" w:cs="Arial"/>
+          <w:sz w:val="10"/>
+          <w:szCs w:val="10"/>
+          <w:lang w:val="en-US"/>
+        </w:rPr>
+        <w:t>NEW.employee_id</w:t>
+      </w:r>
+      <w:proofErr w:type="spellEnd"/>
+      <w:r>
+        <w:rPr>
+          <w:rFonts w:ascii="Arial" w:eastAsia="Arial" w:hAnsi="Arial" w:cs="Arial"/>
+          <w:sz w:val="10"/>
+          <w:szCs w:val="10"/>
+          <w:lang w:val="en-US"/>
+        </w:rPr>
+        <w:t>);</w:t>
+      </w:r>
+    </w:p>
+    <w:p>
+      <w:pPr>
+        <w:spacing w:line="276" w:lineRule="auto"/>
+        <w:jc w:val="both"/>
+        <w:rPr>
+          <w:rFonts w:ascii="Arial" w:eastAsia="Arial" w:hAnsi="Arial" w:cs="Arial"/>
+          <w:sz w:val="10"/>
+          <w:szCs w:val="10"/>
+          <w:lang w:val="en-US"/>
+        </w:rPr>
+      </w:pPr>
+      <w:r>
+        <w:rPr>
+          <w:rFonts w:ascii="Arial" w:eastAsia="Arial" w:hAnsi="Arial" w:cs="Arial"/>
+          <w:sz w:val="10"/>
+          <w:szCs w:val="10"/>
+          <w:lang w:val="en-US"/>
+        </w:rPr>
+        <w:t xml:space="preserve">    END </w:t>
+      </w:r>
+      <w:proofErr w:type="gramStart"/>
+      <w:r>
+        <w:rPr>
+          <w:rFonts w:ascii="Arial" w:eastAsia="Arial" w:hAnsi="Arial" w:cs="Arial"/>
+          <w:sz w:val="10"/>
+          <w:szCs w:val="10"/>
+          <w:lang w:val="en-US"/>
+        </w:rPr>
+        <w:t>IF;</w:t>
+      </w:r>
+      <w:proofErr w:type="gramEnd"/>
+    </w:p>
+    <w:p>
+      <w:pPr>
+        <w:spacing w:line="276" w:lineRule="auto"/>
+        <w:jc w:val="both"/>
+        <w:rPr>
+          <w:rFonts w:ascii="Arial" w:eastAsia="Arial" w:hAnsi="Arial" w:cs="Arial"/>
+          <w:sz w:val="10"/>
+          <w:szCs w:val="10"/>
+          <w:lang w:val="en-US"/>
+        </w:rPr>
+      </w:pPr>
+      <w:proofErr w:type="gramStart"/>
+      <w:r>
+        <w:rPr>
+          <w:rFonts w:ascii="Arial" w:eastAsia="Arial" w:hAnsi="Arial" w:cs="Arial"/>
+          <w:sz w:val="10"/>
+          <w:szCs w:val="10"/>
+          <w:lang w:val="en-US"/>
+        </w:rPr>
+        <w:t>END;</w:t>
+      </w:r>
+      <w:proofErr w:type="gramEnd"/>
+    </w:p>
+    <w:p>
+      <w:pPr>
+        <w:spacing w:line="276" w:lineRule="auto"/>
+        <w:jc w:val="both"/>
+        <w:rPr>
+          <w:rFonts w:ascii="Arial" w:eastAsia="Arial" w:hAnsi="Arial" w:cs="Arial"/>
+          <w:sz w:val="10"/>
+          <w:szCs w:val="10"/>
+          <w:lang w:val="en-US"/>
+        </w:rPr>
+      </w:pPr>
+      <w:r>
+        <w:rPr>
+          <w:rFonts w:ascii="Arial" w:eastAsia="Arial" w:hAnsi="Arial" w:cs="Arial"/>
+          <w:sz w:val="10"/>
+          <w:szCs w:val="10"/>
+          <w:lang w:val="en-US"/>
+        </w:rPr>
+        <w:t>/</w:t>
+      </w:r>
+    </w:p>
+    <w:p>
+      <w:pPr>
+        <w:spacing w:line="276" w:lineRule="auto"/>
+        <w:jc w:val="both"/>
+        <w:rPr>
+          <w:rFonts w:ascii="Arial" w:eastAsia="Arial" w:hAnsi="Arial" w:cs="Arial"/>
+          <w:sz w:val="10"/>
+          <w:szCs w:val="10"/>
+          <w:lang w:val="en-US"/>
+        </w:rPr>
+      </w:pPr>
+    </w:p>
+    <w:p>
+      <w:pPr>
+        <w:spacing w:line="276" w:lineRule="auto"/>
+        <w:jc w:val="both"/>
+        <w:rPr>
+          <w:rFonts w:ascii="Arial" w:eastAsia="Arial" w:hAnsi="Arial" w:cs="Arial"/>
+          <w:sz w:val="10"/>
+          <w:szCs w:val="10"/>
+          <w:lang w:val="en-US"/>
+        </w:rPr>
+      </w:pPr>
+      <w:r>
+        <w:rPr>
+          <w:rFonts w:ascii="Arial" w:eastAsia="Arial" w:hAnsi="Arial" w:cs="Arial"/>
+          <w:sz w:val="10"/>
+          <w:szCs w:val="10"/>
+          <w:lang w:val="en-US"/>
+        </w:rPr>
+        <w:t xml:space="preserve">UPDATE employee SET salary = 5500 WHERE </w:t>
+      </w:r>
+      <w:proofErr w:type="spellStart"/>
+      <w:r>
+        <w:rPr>
+          <w:rFonts w:ascii="Arial" w:eastAsia="Arial" w:hAnsi="Arial" w:cs="Arial"/>
+          <w:sz w:val="10"/>
+          <w:szCs w:val="10"/>
+          <w:lang w:val="en-US"/>
+        </w:rPr>
+        <w:t>employee_id</w:t>
+      </w:r>
+      <w:proofErr w:type="spellEnd"/>
+      <w:r>
+        <w:rPr>
+          <w:rFonts w:ascii="Arial" w:eastAsia="Arial" w:hAnsi="Arial" w:cs="Arial"/>
+          <w:sz w:val="10"/>
+          <w:szCs w:val="10"/>
+          <w:lang w:val="en-US"/>
+        </w:rPr>
+        <w:t xml:space="preserve"> = </w:t>
+      </w:r>
+      <w:proofErr w:type="gramStart"/>
+      <w:r>
+        <w:rPr>
+          <w:rFonts w:ascii="Arial" w:eastAsia="Arial" w:hAnsi="Arial" w:cs="Arial"/>
+          <w:sz w:val="10"/>
+          <w:szCs w:val="10"/>
+          <w:lang w:val="en-US"/>
+        </w:rPr>
+        <w:t>7788;</w:t>
+      </w:r>
+      <w:proofErr w:type="gramEnd"/>
+    </w:p>
+    <w:p>
+      <w:pPr>
+        <w:spacing w:line="276" w:lineRule="auto"/>
+        <w:jc w:val="both"/>
+        <w:rPr>
+          <w:rFonts w:ascii="Arial" w:eastAsia="Arial" w:hAnsi="Arial" w:cs="Arial"/>
+          <w:sz w:val="10"/>
+          <w:szCs w:val="10"/>
+          <w:lang w:val="en-US"/>
+        </w:rPr>
+      </w:pPr>
+    </w:p>
+    <w:p>
+      <w:pPr>
+        <w:spacing w:line="276" w:lineRule="auto"/>
+        <w:jc w:val="both"/>
+        <w:rPr>
+          <w:rFonts w:ascii="Arial" w:eastAsia="Arial" w:hAnsi="Arial" w:cs="Arial"/>
+          <w:sz w:val="10"/>
+          <w:szCs w:val="10"/>
+        </w:rPr>
+      </w:pPr>
+      <w:r>
+        <w:rPr>
+          <w:rFonts w:ascii="Arial" w:eastAsia="Arial" w:hAnsi="Arial" w:cs="Arial"/>
+          <w:sz w:val="10"/>
+          <w:szCs w:val="10"/>
+        </w:rPr>
+        <w:t>SELECT * FROM temporal;</w:t>
+      </w:r>
     </w:p>
     <w:p>
       <w:pPr>
@@ -21978,12 +22606,528 @@
     <w:p>
       <w:pPr>
         <w:spacing w:line="276" w:lineRule="auto"/>
-        <w:ind w:left="0" w:hanging="2"/>
-        <w:jc w:val="both"/>
-        <w:rPr>
-          <w:rFonts w:ascii="Arial" w:eastAsia="Arial" w:hAnsi="Arial" w:cs="Arial"/>
-        </w:rPr>
-      </w:pPr>
+        <w:jc w:val="both"/>
+        <w:rPr>
+          <w:rFonts w:ascii="Arial" w:eastAsia="Arial" w:hAnsi="Arial" w:cs="Arial"/>
+          <w:sz w:val="10"/>
+          <w:szCs w:val="10"/>
+          <w:u w:val="single"/>
+        </w:rPr>
+      </w:pPr>
+      <w:r>
+        <w:rPr>
+          <w:rFonts w:ascii="Arial" w:eastAsia="Arial" w:hAnsi="Arial" w:cs="Arial"/>
+          <w:sz w:val="10"/>
+          <w:szCs w:val="10"/>
+          <w:u w:val="single"/>
+        </w:rPr>
+        <w:t>DROP TABLE temporal;</w:t>
+      </w:r>
+    </w:p>
+    <w:p>
+      <w:pPr>
+        <w:spacing w:line="276" w:lineRule="auto"/>
+        <w:jc w:val="both"/>
+        <w:rPr>
+          <w:rFonts w:ascii="Arial" w:eastAsia="Arial" w:hAnsi="Arial" w:cs="Arial"/>
+          <w:sz w:val="10"/>
+          <w:szCs w:val="10"/>
+          <w:u w:val="single"/>
+        </w:rPr>
+      </w:pPr>
+    </w:p>
+    <w:p>
+      <w:pPr>
+        <w:spacing w:line="276" w:lineRule="auto"/>
+        <w:jc w:val="both"/>
+        <w:rPr>
+          <w:rFonts w:ascii="Arial" w:eastAsia="Arial" w:hAnsi="Arial" w:cs="Arial"/>
+          <w:sz w:val="10"/>
+          <w:szCs w:val="10"/>
+          <w:u w:val="single"/>
+        </w:rPr>
+      </w:pPr>
+      <w:r>
+        <w:rPr>
+          <w:rFonts w:ascii="Arial" w:eastAsia="Arial" w:hAnsi="Arial" w:cs="Arial"/>
+          <w:sz w:val="10"/>
+          <w:szCs w:val="10"/>
+          <w:u w:val="single"/>
+        </w:rPr>
+        <w:t xml:space="preserve">CREATE TABLE </w:t>
+      </w:r>
+      <w:proofErr w:type="gramStart"/>
+      <w:r>
+        <w:rPr>
+          <w:rFonts w:ascii="Arial" w:eastAsia="Arial" w:hAnsi="Arial" w:cs="Arial"/>
+          <w:sz w:val="10"/>
+          <w:szCs w:val="10"/>
+          <w:u w:val="single"/>
+        </w:rPr>
+        <w:t>temporal(</w:t>
+      </w:r>
+      <w:proofErr w:type="gramEnd"/>
+    </w:p>
+    <w:p>
+      <w:pPr>
+        <w:spacing w:line="276" w:lineRule="auto"/>
+        <w:jc w:val="both"/>
+        <w:rPr>
+          <w:rFonts w:ascii="Arial" w:eastAsia="Arial" w:hAnsi="Arial" w:cs="Arial"/>
+          <w:sz w:val="10"/>
+          <w:szCs w:val="10"/>
+          <w:u w:val="single"/>
+        </w:rPr>
+      </w:pPr>
+      <w:r>
+        <w:rPr>
+          <w:rFonts w:ascii="Arial" w:eastAsia="Arial" w:hAnsi="Arial" w:cs="Arial"/>
+          <w:sz w:val="10"/>
+          <w:szCs w:val="10"/>
+          <w:u w:val="single"/>
+        </w:rPr>
+        <w:t xml:space="preserve">    </w:t>
+      </w:r>
+      <w:proofErr w:type="spellStart"/>
+      <w:r>
+        <w:rPr>
+          <w:rFonts w:ascii="Arial" w:eastAsia="Arial" w:hAnsi="Arial" w:cs="Arial"/>
+          <w:sz w:val="10"/>
+          <w:szCs w:val="10"/>
+          <w:u w:val="single"/>
+        </w:rPr>
+        <w:t>empleado_id</w:t>
+      </w:r>
+      <w:proofErr w:type="spellEnd"/>
+      <w:r>
+        <w:rPr>
+          <w:rFonts w:ascii="Arial" w:eastAsia="Arial" w:hAnsi="Arial" w:cs="Arial"/>
+          <w:sz w:val="10"/>
+          <w:szCs w:val="10"/>
+          <w:u w:val="single"/>
+        </w:rPr>
+        <w:t xml:space="preserve"> </w:t>
+      </w:r>
+      <w:proofErr w:type="gramStart"/>
+      <w:r>
+        <w:rPr>
+          <w:rFonts w:ascii="Arial" w:eastAsia="Arial" w:hAnsi="Arial" w:cs="Arial"/>
+          <w:sz w:val="10"/>
+          <w:szCs w:val="10"/>
+          <w:u w:val="single"/>
+        </w:rPr>
+        <w:t>NUMBER(</w:t>
+      </w:r>
+      <w:proofErr w:type="gramEnd"/>
+      <w:r>
+        <w:rPr>
+          <w:rFonts w:ascii="Arial" w:eastAsia="Arial" w:hAnsi="Arial" w:cs="Arial"/>
+          <w:sz w:val="10"/>
+          <w:szCs w:val="10"/>
+          <w:u w:val="single"/>
+        </w:rPr>
+        <w:t>4,0),</w:t>
+      </w:r>
+    </w:p>
+    <w:p>
+      <w:pPr>
+        <w:spacing w:line="276" w:lineRule="auto"/>
+        <w:jc w:val="both"/>
+        <w:rPr>
+          <w:rFonts w:ascii="Arial" w:eastAsia="Arial" w:hAnsi="Arial" w:cs="Arial"/>
+          <w:sz w:val="10"/>
+          <w:szCs w:val="10"/>
+          <w:u w:val="single"/>
+        </w:rPr>
+      </w:pPr>
+      <w:r>
+        <w:rPr>
+          <w:rFonts w:ascii="Arial" w:eastAsia="Arial" w:hAnsi="Arial" w:cs="Arial"/>
+          <w:sz w:val="10"/>
+          <w:szCs w:val="10"/>
+          <w:u w:val="single"/>
+        </w:rPr>
+        <w:t xml:space="preserve">    </w:t>
+      </w:r>
+      <w:proofErr w:type="spellStart"/>
+      <w:r>
+        <w:rPr>
+          <w:rFonts w:ascii="Arial" w:eastAsia="Arial" w:hAnsi="Arial" w:cs="Arial"/>
+          <w:sz w:val="10"/>
+          <w:szCs w:val="10"/>
+          <w:u w:val="single"/>
+        </w:rPr>
+        <w:t>apellido_empleado</w:t>
+      </w:r>
+      <w:proofErr w:type="spellEnd"/>
+      <w:r>
+        <w:rPr>
+          <w:rFonts w:ascii="Arial" w:eastAsia="Arial" w:hAnsi="Arial" w:cs="Arial"/>
+          <w:sz w:val="10"/>
+          <w:szCs w:val="10"/>
+          <w:u w:val="single"/>
+        </w:rPr>
+        <w:t xml:space="preserve"> VARCHAR2(20),</w:t>
+      </w:r>
+    </w:p>
+    <w:p>
+      <w:pPr>
+        <w:spacing w:line="276" w:lineRule="auto"/>
+        <w:jc w:val="both"/>
+        <w:rPr>
+          <w:rFonts w:ascii="Arial" w:eastAsia="Arial" w:hAnsi="Arial" w:cs="Arial"/>
+          <w:sz w:val="10"/>
+          <w:szCs w:val="10"/>
+          <w:u w:val="single"/>
+          <w:lang w:val="en-US"/>
+        </w:rPr>
+      </w:pPr>
+      <w:r>
+        <w:rPr>
+          <w:rFonts w:ascii="Arial" w:eastAsia="Arial" w:hAnsi="Arial" w:cs="Arial"/>
+          <w:sz w:val="10"/>
+          <w:szCs w:val="10"/>
+          <w:u w:val="single"/>
+        </w:rPr>
+        <w:t xml:space="preserve">    </w:t>
+      </w:r>
+      <w:proofErr w:type="spellStart"/>
+      <w:r>
+        <w:rPr>
+          <w:rFonts w:ascii="Arial" w:eastAsia="Arial" w:hAnsi="Arial" w:cs="Arial"/>
+          <w:sz w:val="10"/>
+          <w:szCs w:val="10"/>
+          <w:u w:val="single"/>
+          <w:lang w:val="en-US"/>
+        </w:rPr>
+        <w:t>depart_id</w:t>
+      </w:r>
+      <w:proofErr w:type="spellEnd"/>
+      <w:r>
+        <w:rPr>
+          <w:rFonts w:ascii="Arial" w:eastAsia="Arial" w:hAnsi="Arial" w:cs="Arial"/>
+          <w:sz w:val="10"/>
+          <w:szCs w:val="10"/>
+          <w:u w:val="single"/>
+          <w:lang w:val="en-US"/>
+        </w:rPr>
+        <w:t xml:space="preserve"> </w:t>
+      </w:r>
+      <w:proofErr w:type="gramStart"/>
+      <w:r>
+        <w:rPr>
+          <w:rFonts w:ascii="Arial" w:eastAsia="Arial" w:hAnsi="Arial" w:cs="Arial"/>
+          <w:sz w:val="10"/>
+          <w:szCs w:val="10"/>
+          <w:u w:val="single"/>
+          <w:lang w:val="en-US"/>
+        </w:rPr>
+        <w:t>NUMBER(</w:t>
+      </w:r>
+      <w:proofErr w:type="gramEnd"/>
+      <w:r>
+        <w:rPr>
+          <w:rFonts w:ascii="Arial" w:eastAsia="Arial" w:hAnsi="Arial" w:cs="Arial"/>
+          <w:sz w:val="10"/>
+          <w:szCs w:val="10"/>
+          <w:u w:val="single"/>
+          <w:lang w:val="en-US"/>
+        </w:rPr>
+        <w:t>2,0)</w:t>
+      </w:r>
+    </w:p>
+    <w:p>
+      <w:pPr>
+        <w:spacing w:line="276" w:lineRule="auto"/>
+        <w:jc w:val="both"/>
+        <w:rPr>
+          <w:rFonts w:ascii="Arial" w:eastAsia="Arial" w:hAnsi="Arial" w:cs="Arial"/>
+          <w:sz w:val="10"/>
+          <w:szCs w:val="10"/>
+          <w:u w:val="single"/>
+          <w:lang w:val="en-US"/>
+        </w:rPr>
+      </w:pPr>
+      <w:r>
+        <w:rPr>
+          <w:rFonts w:ascii="Arial" w:eastAsia="Arial" w:hAnsi="Arial" w:cs="Arial"/>
+          <w:sz w:val="10"/>
+          <w:szCs w:val="10"/>
+          <w:u w:val="single"/>
+          <w:lang w:val="en-US"/>
+        </w:rPr>
+        <w:t>);</w:t>
+      </w:r>
+    </w:p>
+    <w:p>
+      <w:pPr>
+        <w:spacing w:line="276" w:lineRule="auto"/>
+        <w:jc w:val="both"/>
+        <w:rPr>
+          <w:rFonts w:ascii="Arial" w:eastAsia="Arial" w:hAnsi="Arial" w:cs="Arial"/>
+          <w:sz w:val="10"/>
+          <w:szCs w:val="10"/>
+          <w:u w:val="single"/>
+          <w:lang w:val="en-US"/>
+        </w:rPr>
+      </w:pPr>
+    </w:p>
+    <w:p>
+      <w:pPr>
+        <w:spacing w:line="276" w:lineRule="auto"/>
+        <w:jc w:val="both"/>
+        <w:rPr>
+          <w:rFonts w:ascii="Arial" w:eastAsia="Arial" w:hAnsi="Arial" w:cs="Arial"/>
+          <w:sz w:val="10"/>
+          <w:szCs w:val="10"/>
+          <w:u w:val="single"/>
+          <w:lang w:val="en-US"/>
+        </w:rPr>
+      </w:pPr>
+      <w:r>
+        <w:rPr>
+          <w:rFonts w:ascii="Arial" w:eastAsia="Arial" w:hAnsi="Arial" w:cs="Arial"/>
+          <w:sz w:val="10"/>
+          <w:szCs w:val="10"/>
+          <w:u w:val="single"/>
+          <w:lang w:val="en-US"/>
+        </w:rPr>
+        <w:t xml:space="preserve">CREATE OR REPLACE TRIGGER </w:t>
+      </w:r>
+      <w:proofErr w:type="spellStart"/>
+      <w:r>
+        <w:rPr>
+          <w:rFonts w:ascii="Arial" w:eastAsia="Arial" w:hAnsi="Arial" w:cs="Arial"/>
+          <w:sz w:val="10"/>
+          <w:szCs w:val="10"/>
+          <w:u w:val="single"/>
+          <w:lang w:val="en-US"/>
+        </w:rPr>
+        <w:t>BorraEmpleado</w:t>
+      </w:r>
+      <w:proofErr w:type="spellEnd"/>
+    </w:p>
+    <w:p>
+      <w:pPr>
+        <w:spacing w:line="276" w:lineRule="auto"/>
+        <w:jc w:val="both"/>
+        <w:rPr>
+          <w:rFonts w:ascii="Arial" w:eastAsia="Arial" w:hAnsi="Arial" w:cs="Arial"/>
+          <w:sz w:val="10"/>
+          <w:szCs w:val="10"/>
+          <w:u w:val="single"/>
+          <w:lang w:val="en-US"/>
+        </w:rPr>
+      </w:pPr>
+      <w:r>
+        <w:rPr>
+          <w:rFonts w:ascii="Arial" w:eastAsia="Arial" w:hAnsi="Arial" w:cs="Arial"/>
+          <w:sz w:val="10"/>
+          <w:szCs w:val="10"/>
+          <w:u w:val="single"/>
+          <w:lang w:val="en-US"/>
+        </w:rPr>
+        <w:t>AFTER DELETE ON employee</w:t>
+      </w:r>
+    </w:p>
+    <w:p>
+      <w:pPr>
+        <w:spacing w:line="276" w:lineRule="auto"/>
+        <w:jc w:val="both"/>
+        <w:rPr>
+          <w:rFonts w:ascii="Arial" w:eastAsia="Arial" w:hAnsi="Arial" w:cs="Arial"/>
+          <w:sz w:val="10"/>
+          <w:szCs w:val="10"/>
+          <w:u w:val="single"/>
+          <w:lang w:val="en-US"/>
+        </w:rPr>
+      </w:pPr>
+      <w:r>
+        <w:rPr>
+          <w:rFonts w:ascii="Arial" w:eastAsia="Arial" w:hAnsi="Arial" w:cs="Arial"/>
+          <w:sz w:val="10"/>
+          <w:szCs w:val="10"/>
+          <w:u w:val="single"/>
+          <w:lang w:val="en-US"/>
+        </w:rPr>
+        <w:t>FOR EACH ROW</w:t>
+      </w:r>
+    </w:p>
+    <w:p>
+      <w:pPr>
+        <w:spacing w:line="276" w:lineRule="auto"/>
+        <w:jc w:val="both"/>
+        <w:rPr>
+          <w:rFonts w:ascii="Arial" w:eastAsia="Arial" w:hAnsi="Arial" w:cs="Arial"/>
+          <w:sz w:val="10"/>
+          <w:szCs w:val="10"/>
+          <w:u w:val="single"/>
+          <w:lang w:val="en-US"/>
+        </w:rPr>
+      </w:pPr>
+      <w:r>
+        <w:rPr>
+          <w:rFonts w:ascii="Arial" w:eastAsia="Arial" w:hAnsi="Arial" w:cs="Arial"/>
+          <w:sz w:val="10"/>
+          <w:szCs w:val="10"/>
+          <w:u w:val="single"/>
+          <w:lang w:val="en-US"/>
+        </w:rPr>
+        <w:t>BEGIN</w:t>
+      </w:r>
+    </w:p>
+    <w:p>
+      <w:pPr>
+        <w:spacing w:line="276" w:lineRule="auto"/>
+        <w:jc w:val="both"/>
+        <w:rPr>
+          <w:rFonts w:ascii="Arial" w:eastAsia="Arial" w:hAnsi="Arial" w:cs="Arial"/>
+          <w:sz w:val="10"/>
+          <w:szCs w:val="10"/>
+          <w:u w:val="single"/>
+          <w:lang w:val="en-US"/>
+        </w:rPr>
+      </w:pPr>
+      <w:r>
+        <w:rPr>
+          <w:rFonts w:ascii="Arial" w:eastAsia="Arial" w:hAnsi="Arial" w:cs="Arial"/>
+          <w:sz w:val="10"/>
+          <w:szCs w:val="10"/>
+          <w:u w:val="single"/>
+          <w:lang w:val="en-US"/>
+        </w:rPr>
+        <w:t xml:space="preserve">    INSERT INTO temporal </w:t>
+      </w:r>
+      <w:proofErr w:type="gramStart"/>
+      <w:r>
+        <w:rPr>
+          <w:rFonts w:ascii="Arial" w:eastAsia="Arial" w:hAnsi="Arial" w:cs="Arial"/>
+          <w:sz w:val="10"/>
+          <w:szCs w:val="10"/>
+          <w:u w:val="single"/>
+          <w:lang w:val="en-US"/>
+        </w:rPr>
+        <w:t>VALUES(</w:t>
+      </w:r>
+      <w:proofErr w:type="gramEnd"/>
+      <w:r>
+        <w:rPr>
+          <w:rFonts w:ascii="Arial" w:eastAsia="Arial" w:hAnsi="Arial" w:cs="Arial"/>
+          <w:sz w:val="10"/>
+          <w:szCs w:val="10"/>
+          <w:u w:val="single"/>
+          <w:lang w:val="en-US"/>
+        </w:rPr>
+        <w:t>:</w:t>
+      </w:r>
+      <w:proofErr w:type="spellStart"/>
+      <w:r>
+        <w:rPr>
+          <w:rFonts w:ascii="Arial" w:eastAsia="Arial" w:hAnsi="Arial" w:cs="Arial"/>
+          <w:sz w:val="10"/>
+          <w:szCs w:val="10"/>
+          <w:u w:val="single"/>
+          <w:lang w:val="en-US"/>
+        </w:rPr>
+        <w:t>OLD.employee_id</w:t>
+      </w:r>
+      <w:proofErr w:type="spellEnd"/>
+      <w:r>
+        <w:rPr>
+          <w:rFonts w:ascii="Arial" w:eastAsia="Arial" w:hAnsi="Arial" w:cs="Arial"/>
+          <w:sz w:val="10"/>
+          <w:szCs w:val="10"/>
+          <w:u w:val="single"/>
+          <w:lang w:val="en-US"/>
+        </w:rPr>
+        <w:t>, :</w:t>
+      </w:r>
+      <w:proofErr w:type="spellStart"/>
+      <w:r>
+        <w:rPr>
+          <w:rFonts w:ascii="Arial" w:eastAsia="Arial" w:hAnsi="Arial" w:cs="Arial"/>
+          <w:sz w:val="10"/>
+          <w:szCs w:val="10"/>
+          <w:u w:val="single"/>
+          <w:lang w:val="en-US"/>
+        </w:rPr>
+        <w:t>OLD.last_name</w:t>
+      </w:r>
+      <w:proofErr w:type="spellEnd"/>
+      <w:r>
+        <w:rPr>
+          <w:rFonts w:ascii="Arial" w:eastAsia="Arial" w:hAnsi="Arial" w:cs="Arial"/>
+          <w:sz w:val="10"/>
+          <w:szCs w:val="10"/>
+          <w:u w:val="single"/>
+          <w:lang w:val="en-US"/>
+        </w:rPr>
+        <w:t>, :</w:t>
+      </w:r>
+      <w:proofErr w:type="spellStart"/>
+      <w:r>
+        <w:rPr>
+          <w:rFonts w:ascii="Arial" w:eastAsia="Arial" w:hAnsi="Arial" w:cs="Arial"/>
+          <w:sz w:val="10"/>
+          <w:szCs w:val="10"/>
+          <w:u w:val="single"/>
+          <w:lang w:val="en-US"/>
+        </w:rPr>
+        <w:t>OLD.department_id</w:t>
+      </w:r>
+      <w:proofErr w:type="spellEnd"/>
+      <w:r>
+        <w:rPr>
+          <w:rFonts w:ascii="Arial" w:eastAsia="Arial" w:hAnsi="Arial" w:cs="Arial"/>
+          <w:sz w:val="10"/>
+          <w:szCs w:val="10"/>
+          <w:u w:val="single"/>
+          <w:lang w:val="en-US"/>
+        </w:rPr>
+        <w:t>);</w:t>
+      </w:r>
+    </w:p>
+    <w:p>
+      <w:pPr>
+        <w:spacing w:line="276" w:lineRule="auto"/>
+        <w:jc w:val="both"/>
+        <w:rPr>
+          <w:rFonts w:ascii="Arial" w:eastAsia="Arial" w:hAnsi="Arial" w:cs="Arial"/>
+          <w:sz w:val="10"/>
+          <w:szCs w:val="10"/>
+          <w:u w:val="single"/>
+        </w:rPr>
+      </w:pPr>
+      <w:r>
+        <w:rPr>
+          <w:rFonts w:ascii="Arial" w:eastAsia="Arial" w:hAnsi="Arial" w:cs="Arial"/>
+          <w:sz w:val="10"/>
+          <w:szCs w:val="10"/>
+          <w:u w:val="single"/>
+        </w:rPr>
+        <w:t>END;</w:t>
+      </w:r>
+    </w:p>
+    <w:p>
+      <w:pPr>
+        <w:spacing w:line="276" w:lineRule="auto"/>
+        <w:jc w:val="both"/>
+        <w:rPr>
+          <w:rFonts w:ascii="Arial" w:eastAsia="Arial" w:hAnsi="Arial" w:cs="Arial"/>
+          <w:sz w:val="10"/>
+          <w:szCs w:val="10"/>
+          <w:u w:val="single"/>
+        </w:rPr>
+      </w:pPr>
+      <w:r>
+        <w:rPr>
+          <w:rFonts w:ascii="Arial" w:eastAsia="Arial" w:hAnsi="Arial" w:cs="Arial"/>
+          <w:sz w:val="10"/>
+          <w:szCs w:val="10"/>
+          <w:u w:val="single"/>
+        </w:rPr>
+        <w:t>/</w:t>
+      </w:r>
     </w:p>
     <w:p>
       <w:pPr>
@@ -22022,12 +23166,14 @@
         <w:jc w:val="both"/>
         <w:rPr>
           <w:rFonts w:ascii="Arial" w:eastAsia="Arial" w:hAnsi="Arial" w:cs="Arial"/>
+          <w:lang w:val="en-US"/>
         </w:rPr>
       </w:pPr>
       <w:r>
         <w:rPr>
           <w:rFonts w:ascii="Arial" w:eastAsia="Arial" w:hAnsi="Arial" w:cs="Arial"/>
           <w:b/>
+          <w:lang w:val="en-US"/>
         </w:rPr>
         <w:t xml:space="preserve">RESPUESTA: </w:t>
       </w:r>
@@ -22035,22 +23181,513 @@
     <w:p>
       <w:pPr>
         <w:spacing w:line="276" w:lineRule="auto"/>
-        <w:ind w:left="0" w:hanging="2"/>
-        <w:jc w:val="both"/>
-        <w:rPr>
-          <w:rFonts w:ascii="Arial" w:eastAsia="Arial" w:hAnsi="Arial" w:cs="Arial"/>
-        </w:rPr>
-      </w:pPr>
-    </w:p>
-    <w:p>
-      <w:pPr>
-        <w:spacing w:line="276" w:lineRule="auto"/>
-        <w:ind w:left="0" w:hanging="2"/>
-        <w:jc w:val="both"/>
-        <w:rPr>
-          <w:rFonts w:ascii="Arial" w:eastAsia="Arial" w:hAnsi="Arial" w:cs="Arial"/>
-        </w:rPr>
-      </w:pPr>
+        <w:jc w:val="both"/>
+        <w:rPr>
+          <w:rFonts w:ascii="Arial" w:eastAsia="Arial" w:hAnsi="Arial" w:cs="Arial"/>
+          <w:sz w:val="10"/>
+          <w:szCs w:val="10"/>
+          <w:lang w:val="en-US"/>
+        </w:rPr>
+      </w:pPr>
+      <w:r>
+        <w:rPr>
+          <w:rFonts w:ascii="Arial" w:eastAsia="Arial" w:hAnsi="Arial" w:cs="Arial"/>
+          <w:sz w:val="10"/>
+          <w:szCs w:val="10"/>
+          <w:lang w:val="en-US"/>
+        </w:rPr>
+        <w:t xml:space="preserve">CREATE OR REPLACE TRIGGER </w:t>
+      </w:r>
+      <w:proofErr w:type="spellStart"/>
+      <w:r>
+        <w:rPr>
+          <w:rFonts w:ascii="Arial" w:eastAsia="Arial" w:hAnsi="Arial" w:cs="Arial"/>
+          <w:sz w:val="10"/>
+          <w:szCs w:val="10"/>
+          <w:lang w:val="en-US"/>
+        </w:rPr>
+        <w:t>LimitarDetalles</w:t>
+      </w:r>
+      <w:proofErr w:type="spellEnd"/>
+    </w:p>
+    <w:p>
+      <w:pPr>
+        <w:spacing w:line="276" w:lineRule="auto"/>
+        <w:jc w:val="both"/>
+        <w:rPr>
+          <w:rFonts w:ascii="Arial" w:eastAsia="Arial" w:hAnsi="Arial" w:cs="Arial"/>
+          <w:sz w:val="10"/>
+          <w:szCs w:val="10"/>
+          <w:lang w:val="en-US"/>
+        </w:rPr>
+      </w:pPr>
+      <w:r>
+        <w:rPr>
+          <w:rFonts w:ascii="Arial" w:eastAsia="Arial" w:hAnsi="Arial" w:cs="Arial"/>
+          <w:sz w:val="10"/>
+          <w:szCs w:val="10"/>
+          <w:lang w:val="en-US"/>
+        </w:rPr>
+        <w:t xml:space="preserve">BEFORE INSERT ON </w:t>
+      </w:r>
+      <w:proofErr w:type="spellStart"/>
+      <w:r>
+        <w:rPr>
+          <w:rFonts w:ascii="Arial" w:eastAsia="Arial" w:hAnsi="Arial" w:cs="Arial"/>
+          <w:sz w:val="10"/>
+          <w:szCs w:val="10"/>
+          <w:lang w:val="en-US"/>
+        </w:rPr>
+        <w:t>sales_order</w:t>
+      </w:r>
+      <w:proofErr w:type="spellEnd"/>
+    </w:p>
+    <w:p>
+      <w:pPr>
+        <w:spacing w:line="276" w:lineRule="auto"/>
+        <w:jc w:val="both"/>
+        <w:rPr>
+          <w:rFonts w:ascii="Arial" w:eastAsia="Arial" w:hAnsi="Arial" w:cs="Arial"/>
+          <w:sz w:val="10"/>
+          <w:szCs w:val="10"/>
+          <w:lang w:val="en-US"/>
+        </w:rPr>
+      </w:pPr>
+      <w:r>
+        <w:rPr>
+          <w:rFonts w:ascii="Arial" w:eastAsia="Arial" w:hAnsi="Arial" w:cs="Arial"/>
+          <w:sz w:val="10"/>
+          <w:szCs w:val="10"/>
+          <w:lang w:val="en-US"/>
+        </w:rPr>
+        <w:t>FOR EACH ROW</w:t>
+      </w:r>
+    </w:p>
+    <w:p>
+      <w:pPr>
+        <w:spacing w:line="276" w:lineRule="auto"/>
+        <w:jc w:val="both"/>
+        <w:rPr>
+          <w:rFonts w:ascii="Arial" w:eastAsia="Arial" w:hAnsi="Arial" w:cs="Arial"/>
+          <w:sz w:val="10"/>
+          <w:szCs w:val="10"/>
+          <w:lang w:val="en-US"/>
+        </w:rPr>
+      </w:pPr>
+      <w:r>
+        <w:rPr>
+          <w:rFonts w:ascii="Arial" w:eastAsia="Arial" w:hAnsi="Arial" w:cs="Arial"/>
+          <w:sz w:val="10"/>
+          <w:szCs w:val="10"/>
+          <w:lang w:val="en-US"/>
+        </w:rPr>
+        <w:t>DECLARE</w:t>
+      </w:r>
+    </w:p>
+    <w:p>
+      <w:pPr>
+        <w:spacing w:line="276" w:lineRule="auto"/>
+        <w:jc w:val="both"/>
+        <w:rPr>
+          <w:rFonts w:ascii="Arial" w:eastAsia="Arial" w:hAnsi="Arial" w:cs="Arial"/>
+          <w:sz w:val="10"/>
+          <w:szCs w:val="10"/>
+          <w:lang w:val="en-US"/>
+        </w:rPr>
+      </w:pPr>
+      <w:r>
+        <w:rPr>
+          <w:rFonts w:ascii="Arial" w:eastAsia="Arial" w:hAnsi="Arial" w:cs="Arial"/>
+          <w:sz w:val="10"/>
+          <w:szCs w:val="10"/>
+          <w:lang w:val="en-US"/>
+        </w:rPr>
+        <w:t xml:space="preserve">    </w:t>
+      </w:r>
+      <w:proofErr w:type="spellStart"/>
+      <w:r>
+        <w:rPr>
+          <w:rFonts w:ascii="Arial" w:eastAsia="Arial" w:hAnsi="Arial" w:cs="Arial"/>
+          <w:sz w:val="10"/>
+          <w:szCs w:val="10"/>
+          <w:lang w:val="en-US"/>
+        </w:rPr>
+        <w:t>CountDetalles</w:t>
+      </w:r>
+      <w:proofErr w:type="spellEnd"/>
+      <w:r>
+        <w:rPr>
+          <w:rFonts w:ascii="Arial" w:eastAsia="Arial" w:hAnsi="Arial" w:cs="Arial"/>
+          <w:sz w:val="10"/>
+          <w:szCs w:val="10"/>
+          <w:lang w:val="en-US"/>
+        </w:rPr>
+        <w:t xml:space="preserve"> </w:t>
+      </w:r>
+      <w:proofErr w:type="gramStart"/>
+      <w:r>
+        <w:rPr>
+          <w:rFonts w:ascii="Arial" w:eastAsia="Arial" w:hAnsi="Arial" w:cs="Arial"/>
+          <w:sz w:val="10"/>
+          <w:szCs w:val="10"/>
+          <w:lang w:val="en-US"/>
+        </w:rPr>
+        <w:t>NUMBER;</w:t>
+      </w:r>
+      <w:proofErr w:type="gramEnd"/>
+    </w:p>
+    <w:p>
+      <w:pPr>
+        <w:spacing w:line="276" w:lineRule="auto"/>
+        <w:jc w:val="both"/>
+        <w:rPr>
+          <w:rFonts w:ascii="Arial" w:eastAsia="Arial" w:hAnsi="Arial" w:cs="Arial"/>
+          <w:sz w:val="10"/>
+          <w:szCs w:val="10"/>
+        </w:rPr>
+      </w:pPr>
+      <w:r>
+        <w:rPr>
+          <w:rFonts w:ascii="Arial" w:eastAsia="Arial" w:hAnsi="Arial" w:cs="Arial"/>
+          <w:sz w:val="10"/>
+          <w:szCs w:val="10"/>
+        </w:rPr>
+        <w:lastRenderedPageBreak/>
+        <w:t>BEGIN</w:t>
+      </w:r>
+    </w:p>
+    <w:p>
+      <w:pPr>
+        <w:spacing w:line="276" w:lineRule="auto"/>
+        <w:jc w:val="both"/>
+        <w:rPr>
+          <w:rFonts w:ascii="Arial" w:eastAsia="Arial" w:hAnsi="Arial" w:cs="Arial"/>
+          <w:sz w:val="10"/>
+          <w:szCs w:val="10"/>
+        </w:rPr>
+      </w:pPr>
+      <w:r>
+        <w:rPr>
+          <w:rFonts w:ascii="Arial" w:eastAsia="Arial" w:hAnsi="Arial" w:cs="Arial"/>
+          <w:sz w:val="10"/>
+          <w:szCs w:val="10"/>
+        </w:rPr>
+        <w:t xml:space="preserve">    -- Contar los detalles actuales para el pedido</w:t>
+      </w:r>
+    </w:p>
+    <w:p>
+      <w:pPr>
+        <w:spacing w:line="276" w:lineRule="auto"/>
+        <w:jc w:val="both"/>
+        <w:rPr>
+          <w:rFonts w:ascii="Arial" w:eastAsia="Arial" w:hAnsi="Arial" w:cs="Arial"/>
+          <w:sz w:val="10"/>
+          <w:szCs w:val="10"/>
+          <w:lang w:val="en-US"/>
+        </w:rPr>
+      </w:pPr>
+      <w:r>
+        <w:rPr>
+          <w:rFonts w:ascii="Arial" w:eastAsia="Arial" w:hAnsi="Arial" w:cs="Arial"/>
+          <w:sz w:val="10"/>
+          <w:szCs w:val="10"/>
+        </w:rPr>
+        <w:t xml:space="preserve">    </w:t>
+      </w:r>
+      <w:r>
+        <w:rPr>
+          <w:rFonts w:ascii="Arial" w:eastAsia="Arial" w:hAnsi="Arial" w:cs="Arial"/>
+          <w:sz w:val="10"/>
+          <w:szCs w:val="10"/>
+          <w:lang w:val="en-US"/>
+        </w:rPr>
+        <w:t xml:space="preserve">SELECT </w:t>
+      </w:r>
+      <w:proofErr w:type="gramStart"/>
+      <w:r>
+        <w:rPr>
+          <w:rFonts w:ascii="Arial" w:eastAsia="Arial" w:hAnsi="Arial" w:cs="Arial"/>
+          <w:sz w:val="10"/>
+          <w:szCs w:val="10"/>
+          <w:lang w:val="en-US"/>
+        </w:rPr>
+        <w:t>COUNT(</w:t>
+      </w:r>
+      <w:proofErr w:type="gramEnd"/>
+      <w:r>
+        <w:rPr>
+          <w:rFonts w:ascii="Arial" w:eastAsia="Arial" w:hAnsi="Arial" w:cs="Arial"/>
+          <w:sz w:val="10"/>
+          <w:szCs w:val="10"/>
+          <w:lang w:val="en-US"/>
+        </w:rPr>
+        <w:t xml:space="preserve">*) INTO </w:t>
+      </w:r>
+      <w:proofErr w:type="spellStart"/>
+      <w:r>
+        <w:rPr>
+          <w:rFonts w:ascii="Arial" w:eastAsia="Arial" w:hAnsi="Arial" w:cs="Arial"/>
+          <w:sz w:val="10"/>
+          <w:szCs w:val="10"/>
+          <w:lang w:val="en-US"/>
+        </w:rPr>
+        <w:t>CountDetalles</w:t>
+      </w:r>
+      <w:proofErr w:type="spellEnd"/>
+      <w:r>
+        <w:rPr>
+          <w:rFonts w:ascii="Arial" w:eastAsia="Arial" w:hAnsi="Arial" w:cs="Arial"/>
+          <w:sz w:val="10"/>
+          <w:szCs w:val="10"/>
+          <w:lang w:val="en-US"/>
+        </w:rPr>
+        <w:t xml:space="preserve"> FROM </w:t>
+      </w:r>
+      <w:proofErr w:type="spellStart"/>
+      <w:r>
+        <w:rPr>
+          <w:rFonts w:ascii="Arial" w:eastAsia="Arial" w:hAnsi="Arial" w:cs="Arial"/>
+          <w:sz w:val="10"/>
+          <w:szCs w:val="10"/>
+          <w:lang w:val="en-US"/>
+        </w:rPr>
+        <w:t>sales_order</w:t>
+      </w:r>
+      <w:proofErr w:type="spellEnd"/>
+      <w:r>
+        <w:rPr>
+          <w:rFonts w:ascii="Arial" w:eastAsia="Arial" w:hAnsi="Arial" w:cs="Arial"/>
+          <w:sz w:val="10"/>
+          <w:szCs w:val="10"/>
+          <w:lang w:val="en-US"/>
+        </w:rPr>
+        <w:t xml:space="preserve"> WHERE </w:t>
+      </w:r>
+      <w:proofErr w:type="spellStart"/>
+      <w:r>
+        <w:rPr>
+          <w:rFonts w:ascii="Arial" w:eastAsia="Arial" w:hAnsi="Arial" w:cs="Arial"/>
+          <w:sz w:val="10"/>
+          <w:szCs w:val="10"/>
+          <w:lang w:val="en-US"/>
+        </w:rPr>
+        <w:t>order_id</w:t>
+      </w:r>
+      <w:proofErr w:type="spellEnd"/>
+      <w:r>
+        <w:rPr>
+          <w:rFonts w:ascii="Arial" w:eastAsia="Arial" w:hAnsi="Arial" w:cs="Arial"/>
+          <w:sz w:val="10"/>
+          <w:szCs w:val="10"/>
+          <w:lang w:val="en-US"/>
+        </w:rPr>
+        <w:t xml:space="preserve"> = :</w:t>
+      </w:r>
+      <w:proofErr w:type="spellStart"/>
+      <w:r>
+        <w:rPr>
+          <w:rFonts w:ascii="Arial" w:eastAsia="Arial" w:hAnsi="Arial" w:cs="Arial"/>
+          <w:sz w:val="10"/>
+          <w:szCs w:val="10"/>
+          <w:lang w:val="en-US"/>
+        </w:rPr>
+        <w:t>NEW.order_id</w:t>
+      </w:r>
+      <w:proofErr w:type="spellEnd"/>
+      <w:r>
+        <w:rPr>
+          <w:rFonts w:ascii="Arial" w:eastAsia="Arial" w:hAnsi="Arial" w:cs="Arial"/>
+          <w:sz w:val="10"/>
+          <w:szCs w:val="10"/>
+          <w:lang w:val="en-US"/>
+        </w:rPr>
+        <w:t>;</w:t>
+      </w:r>
+    </w:p>
+    <w:p>
+      <w:pPr>
+        <w:spacing w:line="276" w:lineRule="auto"/>
+        <w:jc w:val="both"/>
+        <w:rPr>
+          <w:rFonts w:ascii="Arial" w:eastAsia="Arial" w:hAnsi="Arial" w:cs="Arial"/>
+          <w:sz w:val="10"/>
+          <w:szCs w:val="10"/>
+          <w:lang w:val="en-US"/>
+        </w:rPr>
+      </w:pPr>
+      <w:r>
+        <w:rPr>
+          <w:rFonts w:ascii="Arial" w:eastAsia="Arial" w:hAnsi="Arial" w:cs="Arial"/>
+          <w:sz w:val="10"/>
+          <w:szCs w:val="10"/>
+          <w:lang w:val="en-US"/>
+        </w:rPr>
+        <w:t xml:space="preserve">    </w:t>
+      </w:r>
+    </w:p>
+    <w:p>
+      <w:pPr>
+        <w:spacing w:line="276" w:lineRule="auto"/>
+        <w:jc w:val="both"/>
+        <w:rPr>
+          <w:rFonts w:ascii="Arial" w:eastAsia="Arial" w:hAnsi="Arial" w:cs="Arial"/>
+          <w:sz w:val="10"/>
+          <w:szCs w:val="10"/>
+        </w:rPr>
+      </w:pPr>
+      <w:r>
+        <w:rPr>
+          <w:rFonts w:ascii="Arial" w:eastAsia="Arial" w:hAnsi="Arial" w:cs="Arial"/>
+          <w:sz w:val="10"/>
+          <w:szCs w:val="10"/>
+          <w:lang w:val="en-US"/>
+        </w:rPr>
+        <w:t xml:space="preserve">    </w:t>
+      </w:r>
+      <w:r>
+        <w:rPr>
+          <w:rFonts w:ascii="Arial" w:eastAsia="Arial" w:hAnsi="Arial" w:cs="Arial"/>
+          <w:sz w:val="10"/>
+          <w:szCs w:val="10"/>
+        </w:rPr>
+        <w:t xml:space="preserve">IF </w:t>
+      </w:r>
+      <w:proofErr w:type="spellStart"/>
+      <w:r>
+        <w:rPr>
+          <w:rFonts w:ascii="Arial" w:eastAsia="Arial" w:hAnsi="Arial" w:cs="Arial"/>
+          <w:sz w:val="10"/>
+          <w:szCs w:val="10"/>
+        </w:rPr>
+        <w:t>CountDetalles</w:t>
+      </w:r>
+      <w:proofErr w:type="spellEnd"/>
+      <w:r>
+        <w:rPr>
+          <w:rFonts w:ascii="Arial" w:eastAsia="Arial" w:hAnsi="Arial" w:cs="Arial"/>
+          <w:sz w:val="10"/>
+          <w:szCs w:val="10"/>
+        </w:rPr>
+        <w:t xml:space="preserve"> &gt;= 5 THEN</w:t>
+      </w:r>
+    </w:p>
+    <w:p>
+      <w:pPr>
+        <w:spacing w:line="276" w:lineRule="auto"/>
+        <w:jc w:val="both"/>
+        <w:rPr>
+          <w:rFonts w:ascii="Arial" w:eastAsia="Arial" w:hAnsi="Arial" w:cs="Arial"/>
+          <w:sz w:val="10"/>
+          <w:szCs w:val="10"/>
+        </w:rPr>
+      </w:pPr>
+      <w:r>
+        <w:rPr>
+          <w:rFonts w:ascii="Arial" w:eastAsia="Arial" w:hAnsi="Arial" w:cs="Arial"/>
+          <w:sz w:val="10"/>
+          <w:szCs w:val="10"/>
+        </w:rPr>
+        <w:t xml:space="preserve">        RAISE_APPLICATION_</w:t>
+      </w:r>
+      <w:proofErr w:type="gramStart"/>
+      <w:r>
+        <w:rPr>
+          <w:rFonts w:ascii="Arial" w:eastAsia="Arial" w:hAnsi="Arial" w:cs="Arial"/>
+          <w:sz w:val="10"/>
+          <w:szCs w:val="10"/>
+        </w:rPr>
+        <w:t>ERROR(</w:t>
+      </w:r>
+      <w:proofErr w:type="gramEnd"/>
+      <w:r>
+        <w:rPr>
+          <w:rFonts w:ascii="Arial" w:eastAsia="Arial" w:hAnsi="Arial" w:cs="Arial"/>
+          <w:sz w:val="10"/>
+          <w:szCs w:val="10"/>
+        </w:rPr>
+        <w:t>-20001, 'No se pueden agregar más de 5 detalles a este pedido.');</w:t>
+      </w:r>
+    </w:p>
+    <w:p>
+      <w:pPr>
+        <w:spacing w:line="276" w:lineRule="auto"/>
+        <w:jc w:val="both"/>
+        <w:rPr>
+          <w:rFonts w:ascii="Arial" w:eastAsia="Arial" w:hAnsi="Arial" w:cs="Arial"/>
+          <w:sz w:val="10"/>
+          <w:szCs w:val="10"/>
+          <w:lang w:val="en-US"/>
+        </w:rPr>
+      </w:pPr>
+      <w:r>
+        <w:rPr>
+          <w:rFonts w:ascii="Arial" w:eastAsia="Arial" w:hAnsi="Arial" w:cs="Arial"/>
+          <w:sz w:val="10"/>
+          <w:szCs w:val="10"/>
+        </w:rPr>
+        <w:t xml:space="preserve">    </w:t>
+      </w:r>
+      <w:r>
+        <w:rPr>
+          <w:rFonts w:ascii="Arial" w:eastAsia="Arial" w:hAnsi="Arial" w:cs="Arial"/>
+          <w:sz w:val="10"/>
+          <w:szCs w:val="10"/>
+          <w:lang w:val="en-US"/>
+        </w:rPr>
+        <w:t xml:space="preserve">END </w:t>
+      </w:r>
+      <w:proofErr w:type="gramStart"/>
+      <w:r>
+        <w:rPr>
+          <w:rFonts w:ascii="Arial" w:eastAsia="Arial" w:hAnsi="Arial" w:cs="Arial"/>
+          <w:sz w:val="10"/>
+          <w:szCs w:val="10"/>
+          <w:lang w:val="en-US"/>
+        </w:rPr>
+        <w:t>IF;</w:t>
+      </w:r>
+      <w:proofErr w:type="gramEnd"/>
+    </w:p>
+    <w:p>
+      <w:pPr>
+        <w:spacing w:line="276" w:lineRule="auto"/>
+        <w:jc w:val="both"/>
+        <w:rPr>
+          <w:rFonts w:ascii="Arial" w:eastAsia="Arial" w:hAnsi="Arial" w:cs="Arial"/>
+          <w:sz w:val="10"/>
+          <w:szCs w:val="10"/>
+          <w:lang w:val="en-US"/>
+        </w:rPr>
+      </w:pPr>
+      <w:proofErr w:type="gramStart"/>
+      <w:r>
+        <w:rPr>
+          <w:rFonts w:ascii="Arial" w:eastAsia="Arial" w:hAnsi="Arial" w:cs="Arial"/>
+          <w:sz w:val="10"/>
+          <w:szCs w:val="10"/>
+          <w:lang w:val="en-US"/>
+        </w:rPr>
+        <w:t>END;</w:t>
+      </w:r>
+      <w:proofErr w:type="gramEnd"/>
+    </w:p>
+    <w:p>
+      <w:pPr>
+        <w:spacing w:line="276" w:lineRule="auto"/>
+        <w:jc w:val="both"/>
+        <w:rPr>
+          <w:rFonts w:ascii="Arial" w:eastAsia="Arial" w:hAnsi="Arial" w:cs="Arial"/>
+        </w:rPr>
+      </w:pPr>
+      <w:r>
+        <w:rPr>
+          <w:rFonts w:ascii="Arial" w:eastAsia="Arial" w:hAnsi="Arial" w:cs="Arial"/>
+          <w:sz w:val="10"/>
+          <w:szCs w:val="10"/>
+          <w:lang w:val="en-US"/>
+        </w:rPr>
+        <w:t>/</w:t>
+      </w:r>
     </w:p>
     <w:p>
       <w:pPr>
@@ -22086,12 +23723,14 @@
         <w:jc w:val="both"/>
         <w:rPr>
           <w:rFonts w:ascii="Arial" w:eastAsia="Arial" w:hAnsi="Arial" w:cs="Arial"/>
+          <w:lang w:val="en-US"/>
         </w:rPr>
       </w:pPr>
       <w:r>
         <w:rPr>
           <w:rFonts w:ascii="Arial" w:eastAsia="Arial" w:hAnsi="Arial" w:cs="Arial"/>
           <w:b/>
+          <w:lang w:val="en-US"/>
         </w:rPr>
         <w:t xml:space="preserve">RESPUESTA: </w:t>
       </w:r>
@@ -22099,12 +23738,675 @@
     <w:p>
       <w:pPr>
         <w:spacing w:line="276" w:lineRule="auto"/>
-        <w:ind w:left="0" w:hanging="2"/>
-        <w:jc w:val="both"/>
-        <w:rPr>
-          <w:rFonts w:ascii="Arial" w:eastAsia="Arial" w:hAnsi="Arial" w:cs="Arial"/>
-        </w:rPr>
-      </w:pPr>
+        <w:jc w:val="both"/>
+        <w:rPr>
+          <w:rFonts w:ascii="Arial" w:eastAsia="Arial" w:hAnsi="Arial" w:cs="Arial"/>
+          <w:sz w:val="10"/>
+          <w:szCs w:val="10"/>
+          <w:lang w:val="en-US"/>
+        </w:rPr>
+      </w:pPr>
+      <w:r>
+        <w:rPr>
+          <w:rFonts w:ascii="Arial" w:eastAsia="Arial" w:hAnsi="Arial" w:cs="Arial"/>
+          <w:sz w:val="10"/>
+          <w:szCs w:val="10"/>
+          <w:lang w:val="en-US"/>
+        </w:rPr>
+        <w:t xml:space="preserve">DROP TABLE </w:t>
+      </w:r>
+      <w:proofErr w:type="gramStart"/>
+      <w:r>
+        <w:rPr>
+          <w:rFonts w:ascii="Arial" w:eastAsia="Arial" w:hAnsi="Arial" w:cs="Arial"/>
+          <w:sz w:val="10"/>
+          <w:szCs w:val="10"/>
+          <w:lang w:val="en-US"/>
+        </w:rPr>
+        <w:t>temporal;</w:t>
+      </w:r>
+      <w:proofErr w:type="gramEnd"/>
+    </w:p>
+    <w:p>
+      <w:pPr>
+        <w:spacing w:line="276" w:lineRule="auto"/>
+        <w:jc w:val="both"/>
+        <w:rPr>
+          <w:rFonts w:ascii="Arial" w:eastAsia="Arial" w:hAnsi="Arial" w:cs="Arial"/>
+          <w:sz w:val="10"/>
+          <w:szCs w:val="10"/>
+          <w:lang w:val="en-US"/>
+        </w:rPr>
+      </w:pPr>
+      <w:r>
+        <w:rPr>
+          <w:rFonts w:ascii="Arial" w:eastAsia="Arial" w:hAnsi="Arial" w:cs="Arial"/>
+          <w:sz w:val="10"/>
+          <w:szCs w:val="10"/>
+          <w:lang w:val="en-US"/>
+        </w:rPr>
+        <w:t xml:space="preserve">CREATE TABLE </w:t>
+      </w:r>
+      <w:proofErr w:type="gramStart"/>
+      <w:r>
+        <w:rPr>
+          <w:rFonts w:ascii="Arial" w:eastAsia="Arial" w:hAnsi="Arial" w:cs="Arial"/>
+          <w:sz w:val="10"/>
+          <w:szCs w:val="10"/>
+          <w:lang w:val="en-US"/>
+        </w:rPr>
+        <w:t>temporal(</w:t>
+      </w:r>
+      <w:proofErr w:type="gramEnd"/>
+    </w:p>
+    <w:p>
+      <w:pPr>
+        <w:spacing w:line="276" w:lineRule="auto"/>
+        <w:jc w:val="both"/>
+        <w:rPr>
+          <w:rFonts w:ascii="Arial" w:eastAsia="Arial" w:hAnsi="Arial" w:cs="Arial"/>
+          <w:sz w:val="10"/>
+          <w:szCs w:val="10"/>
+          <w:lang w:val="en-US"/>
+        </w:rPr>
+      </w:pPr>
+      <w:r>
+        <w:rPr>
+          <w:rFonts w:ascii="Arial" w:eastAsia="Arial" w:hAnsi="Arial" w:cs="Arial"/>
+          <w:sz w:val="10"/>
+          <w:szCs w:val="10"/>
+          <w:lang w:val="en-US"/>
+        </w:rPr>
+        <w:t xml:space="preserve">    </w:t>
+      </w:r>
+      <w:proofErr w:type="spellStart"/>
+      <w:r>
+        <w:rPr>
+          <w:rFonts w:ascii="Arial" w:eastAsia="Arial" w:hAnsi="Arial" w:cs="Arial"/>
+          <w:sz w:val="10"/>
+          <w:szCs w:val="10"/>
+          <w:lang w:val="en-US"/>
+        </w:rPr>
+        <w:t>clid</w:t>
+      </w:r>
+      <w:proofErr w:type="spellEnd"/>
+      <w:r>
+        <w:rPr>
+          <w:rFonts w:ascii="Arial" w:eastAsia="Arial" w:hAnsi="Arial" w:cs="Arial"/>
+          <w:sz w:val="10"/>
+          <w:szCs w:val="10"/>
+          <w:lang w:val="en-US"/>
+        </w:rPr>
+        <w:t xml:space="preserve"> </w:t>
+      </w:r>
+      <w:proofErr w:type="gramStart"/>
+      <w:r>
+        <w:rPr>
+          <w:rFonts w:ascii="Arial" w:eastAsia="Arial" w:hAnsi="Arial" w:cs="Arial"/>
+          <w:sz w:val="10"/>
+          <w:szCs w:val="10"/>
+          <w:lang w:val="en-US"/>
+        </w:rPr>
+        <w:t>NUMBER(</w:t>
+      </w:r>
+      <w:proofErr w:type="gramEnd"/>
+      <w:r>
+        <w:rPr>
+          <w:rFonts w:ascii="Arial" w:eastAsia="Arial" w:hAnsi="Arial" w:cs="Arial"/>
+          <w:sz w:val="10"/>
+          <w:szCs w:val="10"/>
+          <w:lang w:val="en-US"/>
+        </w:rPr>
+        <w:t>6,0),</w:t>
+      </w:r>
+    </w:p>
+    <w:p>
+      <w:pPr>
+        <w:spacing w:line="276" w:lineRule="auto"/>
+        <w:jc w:val="both"/>
+        <w:rPr>
+          <w:rFonts w:ascii="Arial" w:eastAsia="Arial" w:hAnsi="Arial" w:cs="Arial"/>
+          <w:sz w:val="10"/>
+          <w:szCs w:val="10"/>
+          <w:lang w:val="en-US"/>
+        </w:rPr>
+      </w:pPr>
+      <w:r>
+        <w:rPr>
+          <w:rFonts w:ascii="Arial" w:eastAsia="Arial" w:hAnsi="Arial" w:cs="Arial"/>
+          <w:sz w:val="10"/>
+          <w:szCs w:val="10"/>
+          <w:lang w:val="en-US"/>
+        </w:rPr>
+        <w:t xml:space="preserve">    INFO VARCHAR2(50 BYTE)</w:t>
+      </w:r>
+    </w:p>
+    <w:p>
+      <w:pPr>
+        <w:spacing w:line="276" w:lineRule="auto"/>
+        <w:jc w:val="both"/>
+        <w:rPr>
+          <w:rFonts w:ascii="Arial" w:eastAsia="Arial" w:hAnsi="Arial" w:cs="Arial"/>
+          <w:sz w:val="10"/>
+          <w:szCs w:val="10"/>
+          <w:lang w:val="en-US"/>
+        </w:rPr>
+      </w:pPr>
+      <w:r>
+        <w:rPr>
+          <w:rFonts w:ascii="Arial" w:eastAsia="Arial" w:hAnsi="Arial" w:cs="Arial"/>
+          <w:sz w:val="10"/>
+          <w:szCs w:val="10"/>
+          <w:lang w:val="en-US"/>
+        </w:rPr>
+        <w:t>);</w:t>
+      </w:r>
+    </w:p>
+    <w:p>
+      <w:pPr>
+        <w:spacing w:line="276" w:lineRule="auto"/>
+        <w:jc w:val="both"/>
+        <w:rPr>
+          <w:rFonts w:ascii="Arial" w:eastAsia="Arial" w:hAnsi="Arial" w:cs="Arial"/>
+          <w:sz w:val="10"/>
+          <w:szCs w:val="10"/>
+          <w:lang w:val="en-US"/>
+        </w:rPr>
+      </w:pPr>
+    </w:p>
+    <w:p>
+      <w:pPr>
+        <w:spacing w:line="276" w:lineRule="auto"/>
+        <w:jc w:val="both"/>
+        <w:rPr>
+          <w:rFonts w:ascii="Arial" w:eastAsia="Arial" w:hAnsi="Arial" w:cs="Arial"/>
+          <w:sz w:val="10"/>
+          <w:szCs w:val="10"/>
+          <w:lang w:val="en-US"/>
+        </w:rPr>
+      </w:pPr>
+      <w:r>
+        <w:rPr>
+          <w:rFonts w:ascii="Arial" w:eastAsia="Arial" w:hAnsi="Arial" w:cs="Arial"/>
+          <w:sz w:val="10"/>
+          <w:szCs w:val="10"/>
+          <w:lang w:val="en-US"/>
+        </w:rPr>
+        <w:t>DECLARE</w:t>
+      </w:r>
+    </w:p>
+    <w:p>
+      <w:pPr>
+        <w:spacing w:line="276" w:lineRule="auto"/>
+        <w:jc w:val="both"/>
+        <w:rPr>
+          <w:rFonts w:ascii="Arial" w:eastAsia="Arial" w:hAnsi="Arial" w:cs="Arial"/>
+          <w:sz w:val="10"/>
+          <w:szCs w:val="10"/>
+          <w:lang w:val="en-US"/>
+        </w:rPr>
+      </w:pPr>
+      <w:r>
+        <w:rPr>
+          <w:rFonts w:ascii="Arial" w:eastAsia="Arial" w:hAnsi="Arial" w:cs="Arial"/>
+          <w:sz w:val="10"/>
+          <w:szCs w:val="10"/>
+          <w:lang w:val="en-US"/>
+        </w:rPr>
+        <w:t xml:space="preserve">    </w:t>
+      </w:r>
+      <w:proofErr w:type="spellStart"/>
+      <w:r>
+        <w:rPr>
+          <w:rFonts w:ascii="Arial" w:eastAsia="Arial" w:hAnsi="Arial" w:cs="Arial"/>
+          <w:sz w:val="10"/>
+          <w:szCs w:val="10"/>
+          <w:lang w:val="en-US"/>
+        </w:rPr>
+        <w:t>cliente_id</w:t>
+      </w:r>
+      <w:proofErr w:type="spellEnd"/>
+      <w:r>
+        <w:rPr>
+          <w:rFonts w:ascii="Arial" w:eastAsia="Arial" w:hAnsi="Arial" w:cs="Arial"/>
+          <w:sz w:val="10"/>
+          <w:szCs w:val="10"/>
+          <w:lang w:val="en-US"/>
+        </w:rPr>
+        <w:t xml:space="preserve"> </w:t>
+      </w:r>
+      <w:proofErr w:type="gramStart"/>
+      <w:r>
+        <w:rPr>
+          <w:rFonts w:ascii="Arial" w:eastAsia="Arial" w:hAnsi="Arial" w:cs="Arial"/>
+          <w:sz w:val="10"/>
+          <w:szCs w:val="10"/>
+          <w:lang w:val="en-US"/>
+        </w:rPr>
+        <w:t>NUMBER;</w:t>
+      </w:r>
+      <w:proofErr w:type="gramEnd"/>
+    </w:p>
+    <w:p>
+      <w:pPr>
+        <w:spacing w:line="276" w:lineRule="auto"/>
+        <w:jc w:val="both"/>
+        <w:rPr>
+          <w:rFonts w:ascii="Arial" w:eastAsia="Arial" w:hAnsi="Arial" w:cs="Arial"/>
+          <w:sz w:val="10"/>
+          <w:szCs w:val="10"/>
+          <w:lang w:val="en-US"/>
+        </w:rPr>
+      </w:pPr>
+      <w:r>
+        <w:rPr>
+          <w:rFonts w:ascii="Arial" w:eastAsia="Arial" w:hAnsi="Arial" w:cs="Arial"/>
+          <w:sz w:val="10"/>
+          <w:szCs w:val="10"/>
+          <w:lang w:val="en-US"/>
+        </w:rPr>
+        <w:t xml:space="preserve">    cliente_id2 </w:t>
+      </w:r>
+      <w:proofErr w:type="gramStart"/>
+      <w:r>
+        <w:rPr>
+          <w:rFonts w:ascii="Arial" w:eastAsia="Arial" w:hAnsi="Arial" w:cs="Arial"/>
+          <w:sz w:val="10"/>
+          <w:szCs w:val="10"/>
+          <w:lang w:val="en-US"/>
+        </w:rPr>
+        <w:t>NUMBER;</w:t>
+      </w:r>
+      <w:proofErr w:type="gramEnd"/>
+    </w:p>
+    <w:p>
+      <w:pPr>
+        <w:spacing w:line="276" w:lineRule="auto"/>
+        <w:jc w:val="both"/>
+        <w:rPr>
+          <w:rFonts w:ascii="Arial" w:eastAsia="Arial" w:hAnsi="Arial" w:cs="Arial"/>
+          <w:sz w:val="10"/>
+          <w:szCs w:val="10"/>
+          <w:lang w:val="en-US"/>
+        </w:rPr>
+      </w:pPr>
+      <w:r>
+        <w:rPr>
+          <w:rFonts w:ascii="Arial" w:eastAsia="Arial" w:hAnsi="Arial" w:cs="Arial"/>
+          <w:sz w:val="10"/>
+          <w:szCs w:val="10"/>
+          <w:lang w:val="en-US"/>
+        </w:rPr>
+        <w:t>BEGIN</w:t>
+      </w:r>
+    </w:p>
+    <w:p>
+      <w:pPr>
+        <w:spacing w:line="276" w:lineRule="auto"/>
+        <w:jc w:val="both"/>
+        <w:rPr>
+          <w:rFonts w:ascii="Arial" w:eastAsia="Arial" w:hAnsi="Arial" w:cs="Arial"/>
+          <w:sz w:val="10"/>
+          <w:szCs w:val="10"/>
+          <w:lang w:val="en-US"/>
+        </w:rPr>
+      </w:pPr>
+      <w:r>
+        <w:rPr>
+          <w:rFonts w:ascii="Arial" w:eastAsia="Arial" w:hAnsi="Arial" w:cs="Arial"/>
+          <w:sz w:val="10"/>
+          <w:szCs w:val="10"/>
+          <w:lang w:val="en-US"/>
+        </w:rPr>
+        <w:t xml:space="preserve">    </w:t>
+      </w:r>
+      <w:proofErr w:type="spellStart"/>
+      <w:r>
+        <w:rPr>
+          <w:rFonts w:ascii="Arial" w:eastAsia="Arial" w:hAnsi="Arial" w:cs="Arial"/>
+          <w:sz w:val="10"/>
+          <w:szCs w:val="10"/>
+          <w:lang w:val="en-US"/>
+        </w:rPr>
+        <w:t>cliente_</w:t>
+      </w:r>
+      <w:proofErr w:type="gramStart"/>
+      <w:r>
+        <w:rPr>
+          <w:rFonts w:ascii="Arial" w:eastAsia="Arial" w:hAnsi="Arial" w:cs="Arial"/>
+          <w:sz w:val="10"/>
+          <w:szCs w:val="10"/>
+          <w:lang w:val="en-US"/>
+        </w:rPr>
+        <w:t>id</w:t>
+      </w:r>
+      <w:proofErr w:type="spellEnd"/>
+      <w:r>
+        <w:rPr>
+          <w:rFonts w:ascii="Arial" w:eastAsia="Arial" w:hAnsi="Arial" w:cs="Arial"/>
+          <w:sz w:val="10"/>
+          <w:szCs w:val="10"/>
+          <w:lang w:val="en-US"/>
+        </w:rPr>
+        <w:t xml:space="preserve"> :</w:t>
+      </w:r>
+      <w:proofErr w:type="gramEnd"/>
+      <w:r>
+        <w:rPr>
+          <w:rFonts w:ascii="Arial" w:eastAsia="Arial" w:hAnsi="Arial" w:cs="Arial"/>
+          <w:sz w:val="10"/>
+          <w:szCs w:val="10"/>
+          <w:lang w:val="en-US"/>
+        </w:rPr>
+        <w:t>= &amp;id;</w:t>
+      </w:r>
+    </w:p>
+    <w:p>
+      <w:pPr>
+        <w:spacing w:line="276" w:lineRule="auto"/>
+        <w:jc w:val="both"/>
+        <w:rPr>
+          <w:rFonts w:ascii="Arial" w:eastAsia="Arial" w:hAnsi="Arial" w:cs="Arial"/>
+          <w:sz w:val="10"/>
+          <w:szCs w:val="10"/>
+          <w:lang w:val="en-US"/>
+        </w:rPr>
+      </w:pPr>
+      <w:r>
+        <w:rPr>
+          <w:rFonts w:ascii="Arial" w:eastAsia="Arial" w:hAnsi="Arial" w:cs="Arial"/>
+          <w:sz w:val="10"/>
+          <w:szCs w:val="10"/>
+          <w:lang w:val="en-US"/>
+        </w:rPr>
+        <w:t xml:space="preserve">    SELECT </w:t>
+      </w:r>
+      <w:proofErr w:type="spellStart"/>
+      <w:r>
+        <w:rPr>
+          <w:rFonts w:ascii="Arial" w:eastAsia="Arial" w:hAnsi="Arial" w:cs="Arial"/>
+          <w:sz w:val="10"/>
+          <w:szCs w:val="10"/>
+          <w:lang w:val="en-US"/>
+        </w:rPr>
+        <w:t>customer_id</w:t>
+      </w:r>
+      <w:proofErr w:type="spellEnd"/>
+      <w:r>
+        <w:rPr>
+          <w:rFonts w:ascii="Arial" w:eastAsia="Arial" w:hAnsi="Arial" w:cs="Arial"/>
+          <w:sz w:val="10"/>
+          <w:szCs w:val="10"/>
+          <w:lang w:val="en-US"/>
+        </w:rPr>
+        <w:t xml:space="preserve"> INTO cliente_id2 FROM customer WHERE </w:t>
+      </w:r>
+      <w:proofErr w:type="spellStart"/>
+      <w:r>
+        <w:rPr>
+          <w:rFonts w:ascii="Arial" w:eastAsia="Arial" w:hAnsi="Arial" w:cs="Arial"/>
+          <w:sz w:val="10"/>
+          <w:szCs w:val="10"/>
+          <w:lang w:val="en-US"/>
+        </w:rPr>
+        <w:t>customer_id</w:t>
+      </w:r>
+      <w:proofErr w:type="spellEnd"/>
+      <w:r>
+        <w:rPr>
+          <w:rFonts w:ascii="Arial" w:eastAsia="Arial" w:hAnsi="Arial" w:cs="Arial"/>
+          <w:sz w:val="10"/>
+          <w:szCs w:val="10"/>
+          <w:lang w:val="en-US"/>
+        </w:rPr>
+        <w:t xml:space="preserve"> = </w:t>
+      </w:r>
+      <w:proofErr w:type="spellStart"/>
+      <w:r>
+        <w:rPr>
+          <w:rFonts w:ascii="Arial" w:eastAsia="Arial" w:hAnsi="Arial" w:cs="Arial"/>
+          <w:sz w:val="10"/>
+          <w:szCs w:val="10"/>
+          <w:lang w:val="en-US"/>
+        </w:rPr>
+        <w:t>cliente_</w:t>
+      </w:r>
+      <w:proofErr w:type="gramStart"/>
+      <w:r>
+        <w:rPr>
+          <w:rFonts w:ascii="Arial" w:eastAsia="Arial" w:hAnsi="Arial" w:cs="Arial"/>
+          <w:sz w:val="10"/>
+          <w:szCs w:val="10"/>
+          <w:lang w:val="en-US"/>
+        </w:rPr>
+        <w:t>id</w:t>
+      </w:r>
+      <w:proofErr w:type="spellEnd"/>
+      <w:r>
+        <w:rPr>
+          <w:rFonts w:ascii="Arial" w:eastAsia="Arial" w:hAnsi="Arial" w:cs="Arial"/>
+          <w:sz w:val="10"/>
+          <w:szCs w:val="10"/>
+          <w:lang w:val="en-US"/>
+        </w:rPr>
+        <w:t>;</w:t>
+      </w:r>
+      <w:proofErr w:type="gramEnd"/>
+    </w:p>
+    <w:p>
+      <w:pPr>
+        <w:spacing w:line="276" w:lineRule="auto"/>
+        <w:jc w:val="both"/>
+        <w:rPr>
+          <w:rFonts w:ascii="Arial" w:eastAsia="Arial" w:hAnsi="Arial" w:cs="Arial"/>
+          <w:sz w:val="10"/>
+          <w:szCs w:val="10"/>
+          <w:lang w:val="en-US"/>
+        </w:rPr>
+      </w:pPr>
+      <w:r>
+        <w:rPr>
+          <w:rFonts w:ascii="Arial" w:eastAsia="Arial" w:hAnsi="Arial" w:cs="Arial"/>
+          <w:sz w:val="10"/>
+          <w:szCs w:val="10"/>
+          <w:lang w:val="en-US"/>
+        </w:rPr>
+        <w:t xml:space="preserve">    </w:t>
+      </w:r>
+    </w:p>
+    <w:p>
+      <w:pPr>
+        <w:spacing w:line="276" w:lineRule="auto"/>
+        <w:jc w:val="both"/>
+        <w:rPr>
+          <w:rFonts w:ascii="Arial" w:eastAsia="Arial" w:hAnsi="Arial" w:cs="Arial"/>
+          <w:sz w:val="10"/>
+          <w:szCs w:val="10"/>
+          <w:lang w:val="en-US"/>
+        </w:rPr>
+      </w:pPr>
+      <w:r>
+        <w:rPr>
+          <w:rFonts w:ascii="Arial" w:eastAsia="Arial" w:hAnsi="Arial" w:cs="Arial"/>
+          <w:sz w:val="10"/>
+          <w:szCs w:val="10"/>
+          <w:lang w:val="en-US"/>
+        </w:rPr>
+        <w:t xml:space="preserve">    INSERT INTO temporal VALUES (cliente_id2,'EXISTE'</w:t>
+      </w:r>
+      <w:proofErr w:type="gramStart"/>
+      <w:r>
+        <w:rPr>
+          <w:rFonts w:ascii="Arial" w:eastAsia="Arial" w:hAnsi="Arial" w:cs="Arial"/>
+          <w:sz w:val="10"/>
+          <w:szCs w:val="10"/>
+          <w:lang w:val="en-US"/>
+        </w:rPr>
+        <w:t>);</w:t>
+      </w:r>
+      <w:proofErr w:type="gramEnd"/>
+    </w:p>
+    <w:p>
+      <w:pPr>
+        <w:spacing w:line="276" w:lineRule="auto"/>
+        <w:jc w:val="both"/>
+        <w:rPr>
+          <w:rFonts w:ascii="Arial" w:eastAsia="Arial" w:hAnsi="Arial" w:cs="Arial"/>
+          <w:sz w:val="10"/>
+          <w:szCs w:val="10"/>
+          <w:lang w:val="en-US"/>
+        </w:rPr>
+      </w:pPr>
+      <w:r>
+        <w:rPr>
+          <w:rFonts w:ascii="Arial" w:eastAsia="Arial" w:hAnsi="Arial" w:cs="Arial"/>
+          <w:sz w:val="10"/>
+          <w:szCs w:val="10"/>
+          <w:lang w:val="en-US"/>
+        </w:rPr>
+        <w:t xml:space="preserve">    EXCEPTION</w:t>
+      </w:r>
+    </w:p>
+    <w:p>
+      <w:pPr>
+        <w:spacing w:line="276" w:lineRule="auto"/>
+        <w:jc w:val="both"/>
+        <w:rPr>
+          <w:rFonts w:ascii="Arial" w:eastAsia="Arial" w:hAnsi="Arial" w:cs="Arial"/>
+          <w:sz w:val="10"/>
+          <w:szCs w:val="10"/>
+          <w:lang w:val="en-US"/>
+        </w:rPr>
+      </w:pPr>
+      <w:r>
+        <w:rPr>
+          <w:rFonts w:ascii="Arial" w:eastAsia="Arial" w:hAnsi="Arial" w:cs="Arial"/>
+          <w:sz w:val="10"/>
+          <w:szCs w:val="10"/>
+          <w:lang w:val="en-US"/>
+        </w:rPr>
+        <w:t xml:space="preserve">        WHEN NO_DATA_FOUND THEN</w:t>
+      </w:r>
+    </w:p>
+    <w:p>
+      <w:pPr>
+        <w:spacing w:line="276" w:lineRule="auto"/>
+        <w:jc w:val="both"/>
+        <w:rPr>
+          <w:rFonts w:ascii="Arial" w:eastAsia="Arial" w:hAnsi="Arial" w:cs="Arial"/>
+          <w:sz w:val="10"/>
+          <w:szCs w:val="10"/>
+          <w:lang w:val="en-US"/>
+        </w:rPr>
+      </w:pPr>
+      <w:r>
+        <w:rPr>
+          <w:rFonts w:ascii="Arial" w:eastAsia="Arial" w:hAnsi="Arial" w:cs="Arial"/>
+          <w:sz w:val="10"/>
+          <w:szCs w:val="10"/>
+          <w:lang w:val="en-US"/>
+        </w:rPr>
+        <w:t xml:space="preserve">            INSERT INTO temporal VALUES (</w:t>
+      </w:r>
+      <w:proofErr w:type="spellStart"/>
+      <w:r>
+        <w:rPr>
+          <w:rFonts w:ascii="Arial" w:eastAsia="Arial" w:hAnsi="Arial" w:cs="Arial"/>
+          <w:sz w:val="10"/>
+          <w:szCs w:val="10"/>
+          <w:lang w:val="en-US"/>
+        </w:rPr>
+        <w:t>cliente_id,'NO</w:t>
+      </w:r>
+      <w:proofErr w:type="spellEnd"/>
+      <w:r>
+        <w:rPr>
+          <w:rFonts w:ascii="Arial" w:eastAsia="Arial" w:hAnsi="Arial" w:cs="Arial"/>
+          <w:sz w:val="10"/>
+          <w:szCs w:val="10"/>
+          <w:lang w:val="en-US"/>
+        </w:rPr>
+        <w:t xml:space="preserve"> EXISTE'</w:t>
+      </w:r>
+      <w:proofErr w:type="gramStart"/>
+      <w:r>
+        <w:rPr>
+          <w:rFonts w:ascii="Arial" w:eastAsia="Arial" w:hAnsi="Arial" w:cs="Arial"/>
+          <w:sz w:val="10"/>
+          <w:szCs w:val="10"/>
+          <w:lang w:val="en-US"/>
+        </w:rPr>
+        <w:t>);</w:t>
+      </w:r>
+      <w:proofErr w:type="gramEnd"/>
+    </w:p>
+    <w:p>
+      <w:pPr>
+        <w:spacing w:line="276" w:lineRule="auto"/>
+        <w:jc w:val="both"/>
+        <w:rPr>
+          <w:rFonts w:ascii="Arial" w:eastAsia="Arial" w:hAnsi="Arial" w:cs="Arial"/>
+          <w:sz w:val="10"/>
+          <w:szCs w:val="10"/>
+        </w:rPr>
+      </w:pPr>
+      <w:r>
+        <w:rPr>
+          <w:rFonts w:ascii="Arial" w:eastAsia="Arial" w:hAnsi="Arial" w:cs="Arial"/>
+          <w:sz w:val="10"/>
+          <w:szCs w:val="10"/>
+        </w:rPr>
+        <w:t>END;</w:t>
+      </w:r>
+    </w:p>
+    <w:p>
+      <w:pPr>
+        <w:spacing w:line="276" w:lineRule="auto"/>
+        <w:jc w:val="both"/>
+        <w:rPr>
+          <w:rFonts w:ascii="Arial" w:eastAsia="Arial" w:hAnsi="Arial" w:cs="Arial"/>
+          <w:sz w:val="10"/>
+          <w:szCs w:val="10"/>
+        </w:rPr>
+      </w:pPr>
+      <w:r>
+        <w:rPr>
+          <w:rFonts w:ascii="Arial" w:eastAsia="Arial" w:hAnsi="Arial" w:cs="Arial"/>
+          <w:sz w:val="10"/>
+          <w:szCs w:val="10"/>
+        </w:rPr>
+        <w:t>/</w:t>
+      </w:r>
+    </w:p>
+    <w:p>
+      <w:pPr>
+        <w:spacing w:line="276" w:lineRule="auto"/>
+        <w:jc w:val="both"/>
+        <w:rPr>
+          <w:rFonts w:ascii="Arial" w:eastAsia="Arial" w:hAnsi="Arial" w:cs="Arial"/>
+          <w:sz w:val="10"/>
+          <w:szCs w:val="10"/>
+        </w:rPr>
+      </w:pPr>
+    </w:p>
+    <w:p>
+      <w:pPr>
+        <w:spacing w:line="276" w:lineRule="auto"/>
+        <w:jc w:val="both"/>
+        <w:rPr>
+          <w:rFonts w:ascii="Arial" w:eastAsia="Arial" w:hAnsi="Arial" w:cs="Arial"/>
+          <w:sz w:val="10"/>
+          <w:szCs w:val="10"/>
+        </w:rPr>
+      </w:pPr>
+      <w:r>
+        <w:rPr>
+          <w:rFonts w:ascii="Arial" w:eastAsia="Arial" w:hAnsi="Arial" w:cs="Arial"/>
+          <w:sz w:val="10"/>
+          <w:szCs w:val="10"/>
+        </w:rPr>
+        <w:t>SELECT * FROM temporal;</w:t>
+      </w:r>
     </w:p>
     <w:p>
       <w:pPr>
@@ -22177,12 +24479,1071 @@
     <w:p>
       <w:pPr>
         <w:spacing w:line="276" w:lineRule="auto"/>
-        <w:ind w:left="0" w:hanging="2"/>
-        <w:jc w:val="both"/>
-        <w:rPr>
-          <w:rFonts w:ascii="Arial" w:eastAsia="Arial" w:hAnsi="Arial" w:cs="Arial"/>
-        </w:rPr>
-      </w:pPr>
+        <w:jc w:val="both"/>
+        <w:rPr>
+          <w:rFonts w:ascii="Arial" w:eastAsia="Arial" w:hAnsi="Arial" w:cs="Arial"/>
+          <w:sz w:val="10"/>
+          <w:szCs w:val="10"/>
+        </w:rPr>
+      </w:pPr>
+      <w:r>
+        <w:rPr>
+          <w:rFonts w:ascii="Arial" w:eastAsia="Arial" w:hAnsi="Arial" w:cs="Arial"/>
+          <w:sz w:val="10"/>
+          <w:szCs w:val="10"/>
+        </w:rPr>
+        <w:t>DECLARE</w:t>
+      </w:r>
+    </w:p>
+    <w:p>
+      <w:pPr>
+        <w:spacing w:line="276" w:lineRule="auto"/>
+        <w:jc w:val="both"/>
+        <w:rPr>
+          <w:rFonts w:ascii="Arial" w:eastAsia="Arial" w:hAnsi="Arial" w:cs="Arial"/>
+          <w:sz w:val="10"/>
+          <w:szCs w:val="10"/>
+        </w:rPr>
+      </w:pPr>
+      <w:r>
+        <w:rPr>
+          <w:rFonts w:ascii="Arial" w:eastAsia="Arial" w:hAnsi="Arial" w:cs="Arial"/>
+          <w:sz w:val="10"/>
+          <w:szCs w:val="10"/>
+        </w:rPr>
+        <w:t xml:space="preserve">    </w:t>
+      </w:r>
+      <w:proofErr w:type="spellStart"/>
+      <w:r>
+        <w:rPr>
+          <w:rFonts w:ascii="Arial" w:eastAsia="Arial" w:hAnsi="Arial" w:cs="Arial"/>
+          <w:sz w:val="10"/>
+          <w:szCs w:val="10"/>
+        </w:rPr>
+        <w:t>codigo_</w:t>
+      </w:r>
+      <w:proofErr w:type="gramStart"/>
+      <w:r>
+        <w:rPr>
+          <w:rFonts w:ascii="Arial" w:eastAsia="Arial" w:hAnsi="Arial" w:cs="Arial"/>
+          <w:sz w:val="10"/>
+          <w:szCs w:val="10"/>
+        </w:rPr>
+        <w:t>articulo</w:t>
+      </w:r>
+      <w:proofErr w:type="spellEnd"/>
+      <w:r>
+        <w:rPr>
+          <w:rFonts w:ascii="Arial" w:eastAsia="Arial" w:hAnsi="Arial" w:cs="Arial"/>
+          <w:sz w:val="10"/>
+          <w:szCs w:val="10"/>
+        </w:rPr>
+        <w:t xml:space="preserve">  NUMBER</w:t>
+      </w:r>
+      <w:proofErr w:type="gramEnd"/>
+      <w:r>
+        <w:rPr>
+          <w:rFonts w:ascii="Arial" w:eastAsia="Arial" w:hAnsi="Arial" w:cs="Arial"/>
+          <w:sz w:val="10"/>
+          <w:szCs w:val="10"/>
+        </w:rPr>
+        <w:t>;</w:t>
+      </w:r>
+    </w:p>
+    <w:p>
+      <w:pPr>
+        <w:spacing w:line="276" w:lineRule="auto"/>
+        <w:jc w:val="both"/>
+        <w:rPr>
+          <w:rFonts w:ascii="Arial" w:eastAsia="Arial" w:hAnsi="Arial" w:cs="Arial"/>
+          <w:sz w:val="10"/>
+          <w:szCs w:val="10"/>
+        </w:rPr>
+      </w:pPr>
+      <w:r>
+        <w:rPr>
+          <w:rFonts w:ascii="Arial" w:eastAsia="Arial" w:hAnsi="Arial" w:cs="Arial"/>
+          <w:sz w:val="10"/>
+          <w:szCs w:val="10"/>
+        </w:rPr>
+        <w:t xml:space="preserve">    precio           NUMBER;</w:t>
+      </w:r>
+    </w:p>
+    <w:p>
+      <w:pPr>
+        <w:spacing w:line="276" w:lineRule="auto"/>
+        <w:jc w:val="both"/>
+        <w:rPr>
+          <w:rFonts w:ascii="Arial" w:eastAsia="Arial" w:hAnsi="Arial" w:cs="Arial"/>
+          <w:sz w:val="10"/>
+          <w:szCs w:val="10"/>
+        </w:rPr>
+      </w:pPr>
+      <w:r>
+        <w:rPr>
+          <w:rFonts w:ascii="Arial" w:eastAsia="Arial" w:hAnsi="Arial" w:cs="Arial"/>
+          <w:sz w:val="10"/>
+          <w:szCs w:val="10"/>
+        </w:rPr>
+        <w:t xml:space="preserve">    </w:t>
+      </w:r>
+      <w:proofErr w:type="spellStart"/>
+      <w:r>
+        <w:rPr>
+          <w:rFonts w:ascii="Arial" w:eastAsia="Arial" w:hAnsi="Arial" w:cs="Arial"/>
+          <w:sz w:val="10"/>
+          <w:szCs w:val="10"/>
+        </w:rPr>
+        <w:t>descripcion</w:t>
+      </w:r>
+      <w:proofErr w:type="spellEnd"/>
+      <w:r>
+        <w:rPr>
+          <w:rFonts w:ascii="Arial" w:eastAsia="Arial" w:hAnsi="Arial" w:cs="Arial"/>
+          <w:sz w:val="10"/>
+          <w:szCs w:val="10"/>
+        </w:rPr>
+        <w:t xml:space="preserve">      VARCHAR2(999);</w:t>
+      </w:r>
+    </w:p>
+    <w:p>
+      <w:pPr>
+        <w:spacing w:line="276" w:lineRule="auto"/>
+        <w:jc w:val="both"/>
+        <w:rPr>
+          <w:rFonts w:ascii="Arial" w:eastAsia="Arial" w:hAnsi="Arial" w:cs="Arial"/>
+          <w:sz w:val="10"/>
+          <w:szCs w:val="10"/>
+        </w:rPr>
+      </w:pPr>
+      <w:r>
+        <w:rPr>
+          <w:rFonts w:ascii="Arial" w:eastAsia="Arial" w:hAnsi="Arial" w:cs="Arial"/>
+          <w:sz w:val="10"/>
+          <w:szCs w:val="10"/>
+        </w:rPr>
+        <w:t>BEGIN</w:t>
+      </w:r>
+    </w:p>
+    <w:p>
+      <w:pPr>
+        <w:spacing w:line="276" w:lineRule="auto"/>
+        <w:jc w:val="both"/>
+        <w:rPr>
+          <w:rFonts w:ascii="Arial" w:eastAsia="Arial" w:hAnsi="Arial" w:cs="Arial"/>
+          <w:sz w:val="10"/>
+          <w:szCs w:val="10"/>
+        </w:rPr>
+      </w:pPr>
+      <w:r>
+        <w:rPr>
+          <w:rFonts w:ascii="Arial" w:eastAsia="Arial" w:hAnsi="Arial" w:cs="Arial"/>
+          <w:sz w:val="10"/>
+          <w:szCs w:val="10"/>
+        </w:rPr>
+        <w:t xml:space="preserve">    -- Solicitar el </w:t>
+      </w:r>
+      <w:proofErr w:type="spellStart"/>
+      <w:r>
+        <w:rPr>
+          <w:rFonts w:ascii="Arial" w:eastAsia="Arial" w:hAnsi="Arial" w:cs="Arial"/>
+          <w:sz w:val="10"/>
+          <w:szCs w:val="10"/>
+        </w:rPr>
+        <w:t>codigo</w:t>
+      </w:r>
+      <w:proofErr w:type="spellEnd"/>
+      <w:r>
+        <w:rPr>
+          <w:rFonts w:ascii="Arial" w:eastAsia="Arial" w:hAnsi="Arial" w:cs="Arial"/>
+          <w:sz w:val="10"/>
+          <w:szCs w:val="10"/>
+        </w:rPr>
+        <w:t xml:space="preserve"> del articulo </w:t>
+      </w:r>
+    </w:p>
+    <w:p>
+      <w:pPr>
+        <w:spacing w:line="276" w:lineRule="auto"/>
+        <w:jc w:val="both"/>
+        <w:rPr>
+          <w:rFonts w:ascii="Arial" w:eastAsia="Arial" w:hAnsi="Arial" w:cs="Arial"/>
+          <w:sz w:val="10"/>
+          <w:szCs w:val="10"/>
+        </w:rPr>
+      </w:pPr>
+      <w:r>
+        <w:rPr>
+          <w:rFonts w:ascii="Arial" w:eastAsia="Arial" w:hAnsi="Arial" w:cs="Arial"/>
+          <w:sz w:val="10"/>
+          <w:szCs w:val="10"/>
+        </w:rPr>
+        <w:t xml:space="preserve">        </w:t>
+      </w:r>
+      <w:proofErr w:type="spellStart"/>
+      <w:r>
+        <w:rPr>
+          <w:rFonts w:ascii="Arial" w:eastAsia="Arial" w:hAnsi="Arial" w:cs="Arial"/>
+          <w:sz w:val="10"/>
+          <w:szCs w:val="10"/>
+        </w:rPr>
+        <w:t>codigo_</w:t>
+      </w:r>
+      <w:proofErr w:type="gramStart"/>
+      <w:r>
+        <w:rPr>
+          <w:rFonts w:ascii="Arial" w:eastAsia="Arial" w:hAnsi="Arial" w:cs="Arial"/>
+          <w:sz w:val="10"/>
+          <w:szCs w:val="10"/>
+        </w:rPr>
+        <w:t>articulo</w:t>
+      </w:r>
+      <w:proofErr w:type="spellEnd"/>
+      <w:r>
+        <w:rPr>
+          <w:rFonts w:ascii="Arial" w:eastAsia="Arial" w:hAnsi="Arial" w:cs="Arial"/>
+          <w:sz w:val="10"/>
+          <w:szCs w:val="10"/>
+        </w:rPr>
+        <w:t xml:space="preserve"> :</w:t>
+      </w:r>
+      <w:proofErr w:type="gramEnd"/>
+      <w:r>
+        <w:rPr>
+          <w:rFonts w:ascii="Arial" w:eastAsia="Arial" w:hAnsi="Arial" w:cs="Arial"/>
+          <w:sz w:val="10"/>
+          <w:szCs w:val="10"/>
+        </w:rPr>
+        <w:t>= &amp;</w:t>
+      </w:r>
+      <w:proofErr w:type="spellStart"/>
+      <w:r>
+        <w:rPr>
+          <w:rFonts w:ascii="Arial" w:eastAsia="Arial" w:hAnsi="Arial" w:cs="Arial"/>
+          <w:sz w:val="10"/>
+          <w:szCs w:val="10"/>
+        </w:rPr>
+        <w:t>codigo_articulo</w:t>
+      </w:r>
+      <w:proofErr w:type="spellEnd"/>
+      <w:r>
+        <w:rPr>
+          <w:rFonts w:ascii="Arial" w:eastAsia="Arial" w:hAnsi="Arial" w:cs="Arial"/>
+          <w:sz w:val="10"/>
+          <w:szCs w:val="10"/>
+        </w:rPr>
+        <w:t xml:space="preserve">; </w:t>
+      </w:r>
+    </w:p>
+    <w:p>
+      <w:pPr>
+        <w:spacing w:line="276" w:lineRule="auto"/>
+        <w:jc w:val="both"/>
+        <w:rPr>
+          <w:rFonts w:ascii="Arial" w:eastAsia="Arial" w:hAnsi="Arial" w:cs="Arial"/>
+          <w:sz w:val="10"/>
+          <w:szCs w:val="10"/>
+        </w:rPr>
+      </w:pPr>
+      <w:r>
+        <w:rPr>
+          <w:rFonts w:ascii="Arial" w:eastAsia="Arial" w:hAnsi="Arial" w:cs="Arial"/>
+          <w:sz w:val="10"/>
+          <w:szCs w:val="10"/>
+        </w:rPr>
+        <w:t xml:space="preserve">    -- Verificar si el </w:t>
+      </w:r>
+      <w:proofErr w:type="gramStart"/>
+      <w:r>
+        <w:rPr>
+          <w:rFonts w:ascii="Arial" w:eastAsia="Arial" w:hAnsi="Arial" w:cs="Arial"/>
+          <w:sz w:val="10"/>
+          <w:szCs w:val="10"/>
+        </w:rPr>
+        <w:t>artículo esta</w:t>
+      </w:r>
+      <w:proofErr w:type="gramEnd"/>
+    </w:p>
+    <w:p>
+      <w:pPr>
+        <w:spacing w:line="276" w:lineRule="auto"/>
+        <w:jc w:val="both"/>
+        <w:rPr>
+          <w:rFonts w:ascii="Arial" w:eastAsia="Arial" w:hAnsi="Arial" w:cs="Arial"/>
+          <w:sz w:val="10"/>
+          <w:szCs w:val="10"/>
+        </w:rPr>
+      </w:pPr>
+      <w:r>
+        <w:rPr>
+          <w:rFonts w:ascii="Arial" w:eastAsia="Arial" w:hAnsi="Arial" w:cs="Arial"/>
+          <w:sz w:val="10"/>
+          <w:szCs w:val="10"/>
+        </w:rPr>
+        <w:t xml:space="preserve">        SELECT</w:t>
+      </w:r>
+    </w:p>
+    <w:p>
+      <w:pPr>
+        <w:spacing w:line="276" w:lineRule="auto"/>
+        <w:jc w:val="both"/>
+        <w:rPr>
+          <w:rFonts w:ascii="Arial" w:eastAsia="Arial" w:hAnsi="Arial" w:cs="Arial"/>
+          <w:sz w:val="10"/>
+          <w:szCs w:val="10"/>
+        </w:rPr>
+      </w:pPr>
+      <w:r>
+        <w:rPr>
+          <w:rFonts w:ascii="Arial" w:eastAsia="Arial" w:hAnsi="Arial" w:cs="Arial"/>
+          <w:sz w:val="10"/>
+          <w:szCs w:val="10"/>
+        </w:rPr>
+        <w:t xml:space="preserve">        precio,</w:t>
+      </w:r>
+    </w:p>
+    <w:p>
+      <w:pPr>
+        <w:spacing w:line="276" w:lineRule="auto"/>
+        <w:jc w:val="both"/>
+        <w:rPr>
+          <w:rFonts w:ascii="Arial" w:eastAsia="Arial" w:hAnsi="Arial" w:cs="Arial"/>
+          <w:sz w:val="10"/>
+          <w:szCs w:val="10"/>
+        </w:rPr>
+      </w:pPr>
+      <w:r>
+        <w:rPr>
+          <w:rFonts w:ascii="Arial" w:eastAsia="Arial" w:hAnsi="Arial" w:cs="Arial"/>
+          <w:sz w:val="10"/>
+          <w:szCs w:val="10"/>
+        </w:rPr>
+        <w:t xml:space="preserve">        </w:t>
+      </w:r>
+      <w:proofErr w:type="spellStart"/>
+      <w:r>
+        <w:rPr>
+          <w:rFonts w:ascii="Arial" w:eastAsia="Arial" w:hAnsi="Arial" w:cs="Arial"/>
+          <w:sz w:val="10"/>
+          <w:szCs w:val="10"/>
+        </w:rPr>
+        <w:t>descripcion</w:t>
+      </w:r>
+      <w:proofErr w:type="spellEnd"/>
+    </w:p>
+    <w:p>
+      <w:pPr>
+        <w:spacing w:line="276" w:lineRule="auto"/>
+        <w:jc w:val="both"/>
+        <w:rPr>
+          <w:rFonts w:ascii="Arial" w:eastAsia="Arial" w:hAnsi="Arial" w:cs="Arial"/>
+          <w:sz w:val="10"/>
+          <w:szCs w:val="10"/>
+        </w:rPr>
+      </w:pPr>
+      <w:r>
+        <w:rPr>
+          <w:rFonts w:ascii="Arial" w:eastAsia="Arial" w:hAnsi="Arial" w:cs="Arial"/>
+          <w:sz w:val="10"/>
+          <w:szCs w:val="10"/>
+        </w:rPr>
+        <w:t xml:space="preserve">    INTO</w:t>
+      </w:r>
+    </w:p>
+    <w:p>
+      <w:pPr>
+        <w:spacing w:line="276" w:lineRule="auto"/>
+        <w:jc w:val="both"/>
+        <w:rPr>
+          <w:rFonts w:ascii="Arial" w:eastAsia="Arial" w:hAnsi="Arial" w:cs="Arial"/>
+          <w:sz w:val="10"/>
+          <w:szCs w:val="10"/>
+        </w:rPr>
+      </w:pPr>
+      <w:r>
+        <w:rPr>
+          <w:rFonts w:ascii="Arial" w:eastAsia="Arial" w:hAnsi="Arial" w:cs="Arial"/>
+          <w:sz w:val="10"/>
+          <w:szCs w:val="10"/>
+        </w:rPr>
+        <w:t xml:space="preserve">        precio,</w:t>
+      </w:r>
+    </w:p>
+    <w:p>
+      <w:pPr>
+        <w:spacing w:line="276" w:lineRule="auto"/>
+        <w:jc w:val="both"/>
+        <w:rPr>
+          <w:rFonts w:ascii="Arial" w:eastAsia="Arial" w:hAnsi="Arial" w:cs="Arial"/>
+          <w:sz w:val="10"/>
+          <w:szCs w:val="10"/>
+        </w:rPr>
+      </w:pPr>
+      <w:r>
+        <w:rPr>
+          <w:rFonts w:ascii="Arial" w:eastAsia="Arial" w:hAnsi="Arial" w:cs="Arial"/>
+          <w:sz w:val="10"/>
+          <w:szCs w:val="10"/>
+        </w:rPr>
+        <w:t xml:space="preserve">        </w:t>
+      </w:r>
+      <w:proofErr w:type="spellStart"/>
+      <w:r>
+        <w:rPr>
+          <w:rFonts w:ascii="Arial" w:eastAsia="Arial" w:hAnsi="Arial" w:cs="Arial"/>
+          <w:sz w:val="10"/>
+          <w:szCs w:val="10"/>
+        </w:rPr>
+        <w:t>descripcion</w:t>
+      </w:r>
+      <w:proofErr w:type="spellEnd"/>
+    </w:p>
+    <w:p>
+      <w:pPr>
+        <w:spacing w:line="276" w:lineRule="auto"/>
+        <w:jc w:val="both"/>
+        <w:rPr>
+          <w:rFonts w:ascii="Arial" w:eastAsia="Arial" w:hAnsi="Arial" w:cs="Arial"/>
+          <w:sz w:val="10"/>
+          <w:szCs w:val="10"/>
+        </w:rPr>
+      </w:pPr>
+      <w:r>
+        <w:rPr>
+          <w:rFonts w:ascii="Arial" w:eastAsia="Arial" w:hAnsi="Arial" w:cs="Arial"/>
+          <w:sz w:val="10"/>
+          <w:szCs w:val="10"/>
+        </w:rPr>
+        <w:t xml:space="preserve">    FROM</w:t>
+      </w:r>
+    </w:p>
+    <w:p>
+      <w:pPr>
+        <w:spacing w:line="276" w:lineRule="auto"/>
+        <w:jc w:val="both"/>
+        <w:rPr>
+          <w:rFonts w:ascii="Arial" w:eastAsia="Arial" w:hAnsi="Arial" w:cs="Arial"/>
+          <w:sz w:val="10"/>
+          <w:szCs w:val="10"/>
+        </w:rPr>
+      </w:pPr>
+      <w:r>
+        <w:rPr>
+          <w:rFonts w:ascii="Arial" w:eastAsia="Arial" w:hAnsi="Arial" w:cs="Arial"/>
+          <w:sz w:val="10"/>
+          <w:szCs w:val="10"/>
+        </w:rPr>
+        <w:t xml:space="preserve">        detalles</w:t>
+      </w:r>
+    </w:p>
+    <w:p>
+      <w:pPr>
+        <w:spacing w:line="276" w:lineRule="auto"/>
+        <w:jc w:val="both"/>
+        <w:rPr>
+          <w:rFonts w:ascii="Arial" w:eastAsia="Arial" w:hAnsi="Arial" w:cs="Arial"/>
+          <w:sz w:val="10"/>
+          <w:szCs w:val="10"/>
+        </w:rPr>
+      </w:pPr>
+      <w:r>
+        <w:rPr>
+          <w:rFonts w:ascii="Arial" w:eastAsia="Arial" w:hAnsi="Arial" w:cs="Arial"/>
+          <w:sz w:val="10"/>
+          <w:szCs w:val="10"/>
+        </w:rPr>
+        <w:t xml:space="preserve">    WHERE</w:t>
+      </w:r>
+    </w:p>
+    <w:p>
+      <w:pPr>
+        <w:spacing w:line="276" w:lineRule="auto"/>
+        <w:jc w:val="both"/>
+        <w:rPr>
+          <w:rFonts w:ascii="Arial" w:eastAsia="Arial" w:hAnsi="Arial" w:cs="Arial"/>
+          <w:sz w:val="10"/>
+          <w:szCs w:val="10"/>
+        </w:rPr>
+      </w:pPr>
+      <w:r>
+        <w:rPr>
+          <w:rFonts w:ascii="Arial" w:eastAsia="Arial" w:hAnsi="Arial" w:cs="Arial"/>
+          <w:sz w:val="10"/>
+          <w:szCs w:val="10"/>
+        </w:rPr>
+        <w:t xml:space="preserve">        </w:t>
+      </w:r>
+      <w:proofErr w:type="spellStart"/>
+      <w:r>
+        <w:rPr>
+          <w:rFonts w:ascii="Arial" w:eastAsia="Arial" w:hAnsi="Arial" w:cs="Arial"/>
+          <w:sz w:val="10"/>
+          <w:szCs w:val="10"/>
+        </w:rPr>
+        <w:t>codigo_articulo</w:t>
+      </w:r>
+      <w:proofErr w:type="spellEnd"/>
+      <w:r>
+        <w:rPr>
+          <w:rFonts w:ascii="Arial" w:eastAsia="Arial" w:hAnsi="Arial" w:cs="Arial"/>
+          <w:sz w:val="10"/>
+          <w:szCs w:val="10"/>
+        </w:rPr>
+        <w:t xml:space="preserve"> = </w:t>
+      </w:r>
+      <w:proofErr w:type="spellStart"/>
+      <w:r>
+        <w:rPr>
+          <w:rFonts w:ascii="Arial" w:eastAsia="Arial" w:hAnsi="Arial" w:cs="Arial"/>
+          <w:sz w:val="10"/>
+          <w:szCs w:val="10"/>
+        </w:rPr>
+        <w:t>codigo_articulo</w:t>
+      </w:r>
+      <w:proofErr w:type="spellEnd"/>
+      <w:r>
+        <w:rPr>
+          <w:rFonts w:ascii="Arial" w:eastAsia="Arial" w:hAnsi="Arial" w:cs="Arial"/>
+          <w:sz w:val="10"/>
+          <w:szCs w:val="10"/>
+        </w:rPr>
+        <w:t>;</w:t>
+      </w:r>
+    </w:p>
+    <w:p>
+      <w:pPr>
+        <w:spacing w:line="276" w:lineRule="auto"/>
+        <w:jc w:val="both"/>
+        <w:rPr>
+          <w:rFonts w:ascii="Arial" w:eastAsia="Arial" w:hAnsi="Arial" w:cs="Arial"/>
+          <w:sz w:val="10"/>
+          <w:szCs w:val="10"/>
+        </w:rPr>
+      </w:pPr>
+    </w:p>
+    <w:p>
+      <w:pPr>
+        <w:spacing w:line="276" w:lineRule="auto"/>
+        <w:jc w:val="both"/>
+        <w:rPr>
+          <w:rFonts w:ascii="Arial" w:eastAsia="Arial" w:hAnsi="Arial" w:cs="Arial"/>
+          <w:sz w:val="10"/>
+          <w:szCs w:val="10"/>
+        </w:rPr>
+      </w:pPr>
+      <w:r>
+        <w:rPr>
+          <w:rFonts w:ascii="Arial" w:eastAsia="Arial" w:hAnsi="Arial" w:cs="Arial"/>
+          <w:sz w:val="10"/>
+          <w:szCs w:val="10"/>
+        </w:rPr>
+        <w:t xml:space="preserve">    -- insertar en la tabla temporal</w:t>
+      </w:r>
+    </w:p>
+    <w:p>
+      <w:pPr>
+        <w:spacing w:line="276" w:lineRule="auto"/>
+        <w:jc w:val="both"/>
+        <w:rPr>
+          <w:rFonts w:ascii="Arial" w:eastAsia="Arial" w:hAnsi="Arial" w:cs="Arial"/>
+          <w:sz w:val="10"/>
+          <w:szCs w:val="10"/>
+        </w:rPr>
+      </w:pPr>
+      <w:r>
+        <w:rPr>
+          <w:rFonts w:ascii="Arial" w:eastAsia="Arial" w:hAnsi="Arial" w:cs="Arial"/>
+          <w:sz w:val="10"/>
+          <w:szCs w:val="10"/>
+        </w:rPr>
+        <w:t xml:space="preserve">        INSERT INTO </w:t>
+      </w:r>
+      <w:proofErr w:type="spellStart"/>
+      <w:r>
+        <w:rPr>
+          <w:rFonts w:ascii="Arial" w:eastAsia="Arial" w:hAnsi="Arial" w:cs="Arial"/>
+          <w:sz w:val="10"/>
+          <w:szCs w:val="10"/>
+        </w:rPr>
+        <w:t>tabla_temporal</w:t>
+      </w:r>
+      <w:proofErr w:type="spellEnd"/>
+      <w:r>
+        <w:rPr>
+          <w:rFonts w:ascii="Arial" w:eastAsia="Arial" w:hAnsi="Arial" w:cs="Arial"/>
+          <w:sz w:val="10"/>
+          <w:szCs w:val="10"/>
+        </w:rPr>
+        <w:t xml:space="preserve"> (</w:t>
+      </w:r>
+    </w:p>
+    <w:p>
+      <w:pPr>
+        <w:spacing w:line="276" w:lineRule="auto"/>
+        <w:jc w:val="both"/>
+        <w:rPr>
+          <w:rFonts w:ascii="Arial" w:eastAsia="Arial" w:hAnsi="Arial" w:cs="Arial"/>
+          <w:sz w:val="10"/>
+          <w:szCs w:val="10"/>
+        </w:rPr>
+      </w:pPr>
+      <w:r>
+        <w:rPr>
+          <w:rFonts w:ascii="Arial" w:eastAsia="Arial" w:hAnsi="Arial" w:cs="Arial"/>
+          <w:sz w:val="10"/>
+          <w:szCs w:val="10"/>
+        </w:rPr>
+        <w:t xml:space="preserve">        </w:t>
+      </w:r>
+      <w:proofErr w:type="spellStart"/>
+      <w:r>
+        <w:rPr>
+          <w:rFonts w:ascii="Arial" w:eastAsia="Arial" w:hAnsi="Arial" w:cs="Arial"/>
+          <w:sz w:val="10"/>
+          <w:szCs w:val="10"/>
+        </w:rPr>
+        <w:t>codigo_articulo</w:t>
+      </w:r>
+      <w:proofErr w:type="spellEnd"/>
+      <w:r>
+        <w:rPr>
+          <w:rFonts w:ascii="Arial" w:eastAsia="Arial" w:hAnsi="Arial" w:cs="Arial"/>
+          <w:sz w:val="10"/>
+          <w:szCs w:val="10"/>
+        </w:rPr>
+        <w:t>,</w:t>
+      </w:r>
+    </w:p>
+    <w:p>
+      <w:pPr>
+        <w:spacing w:line="276" w:lineRule="auto"/>
+        <w:jc w:val="both"/>
+        <w:rPr>
+          <w:rFonts w:ascii="Arial" w:eastAsia="Arial" w:hAnsi="Arial" w:cs="Arial"/>
+          <w:sz w:val="10"/>
+          <w:szCs w:val="10"/>
+        </w:rPr>
+      </w:pPr>
+      <w:r>
+        <w:rPr>
+          <w:rFonts w:ascii="Arial" w:eastAsia="Arial" w:hAnsi="Arial" w:cs="Arial"/>
+          <w:sz w:val="10"/>
+          <w:szCs w:val="10"/>
+        </w:rPr>
+        <w:t xml:space="preserve">        precio,</w:t>
+      </w:r>
+    </w:p>
+    <w:p>
+      <w:pPr>
+        <w:spacing w:line="276" w:lineRule="auto"/>
+        <w:jc w:val="both"/>
+        <w:rPr>
+          <w:rFonts w:ascii="Arial" w:eastAsia="Arial" w:hAnsi="Arial" w:cs="Arial"/>
+          <w:sz w:val="10"/>
+          <w:szCs w:val="10"/>
+        </w:rPr>
+      </w:pPr>
+      <w:r>
+        <w:rPr>
+          <w:rFonts w:ascii="Arial" w:eastAsia="Arial" w:hAnsi="Arial" w:cs="Arial"/>
+          <w:sz w:val="10"/>
+          <w:szCs w:val="10"/>
+        </w:rPr>
+        <w:t xml:space="preserve">        </w:t>
+      </w:r>
+      <w:proofErr w:type="spellStart"/>
+      <w:r>
+        <w:rPr>
+          <w:rFonts w:ascii="Arial" w:eastAsia="Arial" w:hAnsi="Arial" w:cs="Arial"/>
+          <w:sz w:val="10"/>
+          <w:szCs w:val="10"/>
+        </w:rPr>
+        <w:t>descripcion</w:t>
+      </w:r>
+      <w:proofErr w:type="spellEnd"/>
+    </w:p>
+    <w:p>
+      <w:pPr>
+        <w:spacing w:line="276" w:lineRule="auto"/>
+        <w:jc w:val="both"/>
+        <w:rPr>
+          <w:rFonts w:ascii="Arial" w:eastAsia="Arial" w:hAnsi="Arial" w:cs="Arial"/>
+          <w:sz w:val="10"/>
+          <w:szCs w:val="10"/>
+        </w:rPr>
+      </w:pPr>
+      <w:r>
+        <w:rPr>
+          <w:rFonts w:ascii="Arial" w:eastAsia="Arial" w:hAnsi="Arial" w:cs="Arial"/>
+          <w:sz w:val="10"/>
+          <w:szCs w:val="10"/>
+        </w:rPr>
+        <w:t xml:space="preserve">    ) VALUES (</w:t>
+      </w:r>
+    </w:p>
+    <w:p>
+      <w:pPr>
+        <w:spacing w:line="276" w:lineRule="auto"/>
+        <w:jc w:val="both"/>
+        <w:rPr>
+          <w:rFonts w:ascii="Arial" w:eastAsia="Arial" w:hAnsi="Arial" w:cs="Arial"/>
+          <w:sz w:val="10"/>
+          <w:szCs w:val="10"/>
+        </w:rPr>
+      </w:pPr>
+      <w:r>
+        <w:rPr>
+          <w:rFonts w:ascii="Arial" w:eastAsia="Arial" w:hAnsi="Arial" w:cs="Arial"/>
+          <w:sz w:val="10"/>
+          <w:szCs w:val="10"/>
+        </w:rPr>
+        <w:t xml:space="preserve">        </w:t>
+      </w:r>
+      <w:proofErr w:type="spellStart"/>
+      <w:r>
+        <w:rPr>
+          <w:rFonts w:ascii="Arial" w:eastAsia="Arial" w:hAnsi="Arial" w:cs="Arial"/>
+          <w:sz w:val="10"/>
+          <w:szCs w:val="10"/>
+        </w:rPr>
+        <w:t>codigo_articulo</w:t>
+      </w:r>
+      <w:proofErr w:type="spellEnd"/>
+      <w:r>
+        <w:rPr>
+          <w:rFonts w:ascii="Arial" w:eastAsia="Arial" w:hAnsi="Arial" w:cs="Arial"/>
+          <w:sz w:val="10"/>
+          <w:szCs w:val="10"/>
+        </w:rPr>
+        <w:t>,</w:t>
+      </w:r>
+    </w:p>
+    <w:p>
+      <w:pPr>
+        <w:spacing w:line="276" w:lineRule="auto"/>
+        <w:jc w:val="both"/>
+        <w:rPr>
+          <w:rFonts w:ascii="Arial" w:eastAsia="Arial" w:hAnsi="Arial" w:cs="Arial"/>
+          <w:sz w:val="10"/>
+          <w:szCs w:val="10"/>
+        </w:rPr>
+      </w:pPr>
+      <w:r>
+        <w:rPr>
+          <w:rFonts w:ascii="Arial" w:eastAsia="Arial" w:hAnsi="Arial" w:cs="Arial"/>
+          <w:sz w:val="10"/>
+          <w:szCs w:val="10"/>
+        </w:rPr>
+        <w:t xml:space="preserve">        precio,</w:t>
+      </w:r>
+    </w:p>
+    <w:p>
+      <w:pPr>
+        <w:spacing w:line="276" w:lineRule="auto"/>
+        <w:jc w:val="both"/>
+        <w:rPr>
+          <w:rFonts w:ascii="Arial" w:eastAsia="Arial" w:hAnsi="Arial" w:cs="Arial"/>
+          <w:sz w:val="10"/>
+          <w:szCs w:val="10"/>
+        </w:rPr>
+      </w:pPr>
+      <w:r>
+        <w:rPr>
+          <w:rFonts w:ascii="Arial" w:eastAsia="Arial" w:hAnsi="Arial" w:cs="Arial"/>
+          <w:sz w:val="10"/>
+          <w:szCs w:val="10"/>
+        </w:rPr>
+        <w:t xml:space="preserve">        </w:t>
+      </w:r>
+      <w:proofErr w:type="spellStart"/>
+      <w:r>
+        <w:rPr>
+          <w:rFonts w:ascii="Arial" w:eastAsia="Arial" w:hAnsi="Arial" w:cs="Arial"/>
+          <w:sz w:val="10"/>
+          <w:szCs w:val="10"/>
+        </w:rPr>
+        <w:t>descripcion</w:t>
+      </w:r>
+      <w:proofErr w:type="spellEnd"/>
+    </w:p>
+    <w:p>
+      <w:pPr>
+        <w:spacing w:line="276" w:lineRule="auto"/>
+        <w:jc w:val="both"/>
+        <w:rPr>
+          <w:rFonts w:ascii="Arial" w:eastAsia="Arial" w:hAnsi="Arial" w:cs="Arial"/>
+          <w:sz w:val="10"/>
+          <w:szCs w:val="10"/>
+        </w:rPr>
+      </w:pPr>
+      <w:r>
+        <w:rPr>
+          <w:rFonts w:ascii="Arial" w:eastAsia="Arial" w:hAnsi="Arial" w:cs="Arial"/>
+          <w:sz w:val="10"/>
+          <w:szCs w:val="10"/>
+        </w:rPr>
+        <w:t xml:space="preserve">    );</w:t>
+      </w:r>
+    </w:p>
+    <w:p>
+      <w:pPr>
+        <w:spacing w:line="276" w:lineRule="auto"/>
+        <w:jc w:val="both"/>
+        <w:rPr>
+          <w:rFonts w:ascii="Arial" w:eastAsia="Arial" w:hAnsi="Arial" w:cs="Arial"/>
+          <w:sz w:val="10"/>
+          <w:szCs w:val="10"/>
+        </w:rPr>
+      </w:pPr>
+    </w:p>
+    <w:p>
+      <w:pPr>
+        <w:spacing w:line="276" w:lineRule="auto"/>
+        <w:jc w:val="both"/>
+        <w:rPr>
+          <w:rFonts w:ascii="Arial" w:eastAsia="Arial" w:hAnsi="Arial" w:cs="Arial"/>
+          <w:sz w:val="10"/>
+          <w:szCs w:val="10"/>
+        </w:rPr>
+      </w:pPr>
+      <w:r>
+        <w:rPr>
+          <w:rFonts w:ascii="Arial" w:eastAsia="Arial" w:hAnsi="Arial" w:cs="Arial"/>
+          <w:sz w:val="10"/>
+          <w:szCs w:val="10"/>
+        </w:rPr>
+        <w:t xml:space="preserve">    -- Si no se </w:t>
+      </w:r>
+      <w:proofErr w:type="gramStart"/>
+      <w:r>
+        <w:rPr>
+          <w:rFonts w:ascii="Arial" w:eastAsia="Arial" w:hAnsi="Arial" w:cs="Arial"/>
+          <w:sz w:val="10"/>
+          <w:szCs w:val="10"/>
+        </w:rPr>
+        <w:t>encuentra ,</w:t>
+      </w:r>
+      <w:proofErr w:type="gramEnd"/>
+      <w:r>
+        <w:rPr>
+          <w:rFonts w:ascii="Arial" w:eastAsia="Arial" w:hAnsi="Arial" w:cs="Arial"/>
+          <w:sz w:val="10"/>
+          <w:szCs w:val="10"/>
+        </w:rPr>
+        <w:t xml:space="preserve"> lanzar una excepción</w:t>
+      </w:r>
+    </w:p>
+    <w:p>
+      <w:pPr>
+        <w:spacing w:line="276" w:lineRule="auto"/>
+        <w:jc w:val="both"/>
+        <w:rPr>
+          <w:rFonts w:ascii="Arial" w:eastAsia="Arial" w:hAnsi="Arial" w:cs="Arial"/>
+          <w:sz w:val="10"/>
+          <w:szCs w:val="10"/>
+          <w:lang w:val="en-US"/>
+        </w:rPr>
+      </w:pPr>
+      <w:r>
+        <w:rPr>
+          <w:rFonts w:ascii="Arial" w:eastAsia="Arial" w:hAnsi="Arial" w:cs="Arial"/>
+          <w:sz w:val="10"/>
+          <w:szCs w:val="10"/>
+        </w:rPr>
+        <w:t xml:space="preserve">    </w:t>
+      </w:r>
+      <w:r>
+        <w:rPr>
+          <w:rFonts w:ascii="Arial" w:eastAsia="Arial" w:hAnsi="Arial" w:cs="Arial"/>
+          <w:sz w:val="10"/>
+          <w:szCs w:val="10"/>
+          <w:lang w:val="en-US"/>
+        </w:rPr>
+        <w:t>EXCEPTION</w:t>
+      </w:r>
+    </w:p>
+    <w:p>
+      <w:pPr>
+        <w:spacing w:line="276" w:lineRule="auto"/>
+        <w:jc w:val="both"/>
+        <w:rPr>
+          <w:rFonts w:ascii="Arial" w:eastAsia="Arial" w:hAnsi="Arial" w:cs="Arial"/>
+          <w:sz w:val="10"/>
+          <w:szCs w:val="10"/>
+          <w:lang w:val="en-US"/>
+        </w:rPr>
+      </w:pPr>
+      <w:r>
+        <w:rPr>
+          <w:rFonts w:ascii="Arial" w:eastAsia="Arial" w:hAnsi="Arial" w:cs="Arial"/>
+          <w:sz w:val="10"/>
+          <w:szCs w:val="10"/>
+          <w:lang w:val="en-US"/>
+        </w:rPr>
+        <w:t xml:space="preserve">    WHEN </w:t>
+      </w:r>
+      <w:proofErr w:type="spellStart"/>
+      <w:r>
+        <w:rPr>
+          <w:rFonts w:ascii="Arial" w:eastAsia="Arial" w:hAnsi="Arial" w:cs="Arial"/>
+          <w:sz w:val="10"/>
+          <w:szCs w:val="10"/>
+          <w:lang w:val="en-US"/>
+        </w:rPr>
+        <w:t>no_data_found</w:t>
+      </w:r>
+      <w:proofErr w:type="spellEnd"/>
+      <w:r>
+        <w:rPr>
+          <w:rFonts w:ascii="Arial" w:eastAsia="Arial" w:hAnsi="Arial" w:cs="Arial"/>
+          <w:sz w:val="10"/>
+          <w:szCs w:val="10"/>
+          <w:lang w:val="en-US"/>
+        </w:rPr>
+        <w:t xml:space="preserve"> THEN</w:t>
+      </w:r>
+    </w:p>
+    <w:p>
+      <w:pPr>
+        <w:spacing w:line="276" w:lineRule="auto"/>
+        <w:jc w:val="both"/>
+        <w:rPr>
+          <w:rFonts w:ascii="Arial" w:eastAsia="Arial" w:hAnsi="Arial" w:cs="Arial"/>
+          <w:sz w:val="10"/>
+          <w:szCs w:val="10"/>
+        </w:rPr>
+      </w:pPr>
+      <w:r>
+        <w:rPr>
+          <w:rFonts w:ascii="Arial" w:eastAsia="Arial" w:hAnsi="Arial" w:cs="Arial"/>
+          <w:sz w:val="10"/>
+          <w:szCs w:val="10"/>
+          <w:lang w:val="en-US"/>
+        </w:rPr>
+        <w:t xml:space="preserve">        </w:t>
+      </w:r>
+      <w:proofErr w:type="spellStart"/>
+      <w:r>
+        <w:rPr>
+          <w:rFonts w:ascii="Arial" w:eastAsia="Arial" w:hAnsi="Arial" w:cs="Arial"/>
+          <w:sz w:val="10"/>
+          <w:szCs w:val="10"/>
+        </w:rPr>
+        <w:t>raise_application_</w:t>
+      </w:r>
+      <w:proofErr w:type="gramStart"/>
+      <w:r>
+        <w:rPr>
+          <w:rFonts w:ascii="Arial" w:eastAsia="Arial" w:hAnsi="Arial" w:cs="Arial"/>
+          <w:sz w:val="10"/>
+          <w:szCs w:val="10"/>
+        </w:rPr>
+        <w:t>error</w:t>
+      </w:r>
+      <w:proofErr w:type="spellEnd"/>
+      <w:r>
+        <w:rPr>
+          <w:rFonts w:ascii="Arial" w:eastAsia="Arial" w:hAnsi="Arial" w:cs="Arial"/>
+          <w:sz w:val="10"/>
+          <w:szCs w:val="10"/>
+        </w:rPr>
+        <w:t>(</w:t>
+      </w:r>
+      <w:proofErr w:type="gramEnd"/>
+      <w:r>
+        <w:rPr>
+          <w:rFonts w:ascii="Arial" w:eastAsia="Arial" w:hAnsi="Arial" w:cs="Arial"/>
+          <w:sz w:val="10"/>
+          <w:szCs w:val="10"/>
+        </w:rPr>
+        <w:t>-20001, 'El artículo ('</w:t>
+      </w:r>
+    </w:p>
+    <w:p>
+      <w:pPr>
+        <w:spacing w:line="276" w:lineRule="auto"/>
+        <w:jc w:val="both"/>
+        <w:rPr>
+          <w:rFonts w:ascii="Arial" w:eastAsia="Arial" w:hAnsi="Arial" w:cs="Arial"/>
+          <w:sz w:val="10"/>
+          <w:szCs w:val="10"/>
+        </w:rPr>
+      </w:pPr>
+      <w:r>
+        <w:rPr>
+          <w:rFonts w:ascii="Arial" w:eastAsia="Arial" w:hAnsi="Arial" w:cs="Arial"/>
+          <w:sz w:val="10"/>
+          <w:szCs w:val="10"/>
+        </w:rPr>
+        <w:t xml:space="preserve">                                        || </w:t>
+      </w:r>
+      <w:proofErr w:type="spellStart"/>
+      <w:r>
+        <w:rPr>
+          <w:rFonts w:ascii="Arial" w:eastAsia="Arial" w:hAnsi="Arial" w:cs="Arial"/>
+          <w:sz w:val="10"/>
+          <w:szCs w:val="10"/>
+        </w:rPr>
+        <w:t>codigo_articulo</w:t>
+      </w:r>
+      <w:proofErr w:type="spellEnd"/>
+    </w:p>
+    <w:p>
+      <w:pPr>
+        <w:spacing w:line="276" w:lineRule="auto"/>
+        <w:jc w:val="both"/>
+        <w:rPr>
+          <w:rFonts w:ascii="Arial" w:eastAsia="Arial" w:hAnsi="Arial" w:cs="Arial"/>
+          <w:sz w:val="10"/>
+          <w:szCs w:val="10"/>
+        </w:rPr>
+      </w:pPr>
+      <w:r>
+        <w:rPr>
+          <w:rFonts w:ascii="Arial" w:eastAsia="Arial" w:hAnsi="Arial" w:cs="Arial"/>
+          <w:sz w:val="10"/>
+          <w:szCs w:val="10"/>
+        </w:rPr>
+        <w:t xml:space="preserve">                                        || ') no lo ha pedido ningún cliente');</w:t>
+      </w:r>
+    </w:p>
+    <w:p>
+      <w:pPr>
+        <w:spacing w:line="276" w:lineRule="auto"/>
+        <w:jc w:val="both"/>
+        <w:rPr>
+          <w:rFonts w:ascii="Arial" w:eastAsia="Arial" w:hAnsi="Arial" w:cs="Arial"/>
+          <w:sz w:val="10"/>
+          <w:szCs w:val="10"/>
+        </w:rPr>
+      </w:pPr>
+      <w:r>
+        <w:rPr>
+          <w:rFonts w:ascii="Arial" w:eastAsia="Arial" w:hAnsi="Arial" w:cs="Arial"/>
+          <w:sz w:val="10"/>
+          <w:szCs w:val="10"/>
+        </w:rPr>
+        <w:t>END;</w:t>
+      </w:r>
+    </w:p>
+    <w:p>
+      <w:pPr>
+        <w:spacing w:line="276" w:lineRule="auto"/>
+        <w:jc w:val="both"/>
+        <w:rPr>
+          <w:rFonts w:ascii="Arial" w:eastAsia="Arial" w:hAnsi="Arial" w:cs="Arial"/>
+          <w:sz w:val="10"/>
+          <w:szCs w:val="10"/>
+        </w:rPr>
+      </w:pPr>
+      <w:r>
+        <w:rPr>
+          <w:rFonts w:ascii="Arial" w:eastAsia="Arial" w:hAnsi="Arial" w:cs="Arial"/>
+          <w:sz w:val="10"/>
+          <w:szCs w:val="10"/>
+        </w:rPr>
+        <w:t>/</w:t>
+      </w:r>
     </w:p>
     <w:p>
       <w:pPr>
@@ -22221,6 +25582,7 @@
         <w:rPr>
           <w:rFonts w:ascii="Arial" w:eastAsia="Arial" w:hAnsi="Arial" w:cs="Arial"/>
         </w:rPr>
+        <w:lastRenderedPageBreak/>
         <w:t xml:space="preserve">Modificar el ejercicio 2 añadiendo excepciones, de tal forma que en el gestor de excepciones controlemos que </w:t>
       </w:r>
       <w:proofErr w:type="spellStart"/>
@@ -22495,6 +25857,7 @@
         <w:jc w:val="both"/>
         <w:rPr>
           <w:rFonts w:ascii="Arial" w:eastAsia="Arial" w:hAnsi="Arial" w:cs="Arial"/>
+          <w:u w:val="single"/>
         </w:rPr>
       </w:pPr>
     </w:p>
@@ -22588,13 +25951,456 @@
     </w:p>
     <w:p>
       <w:pPr>
+        <w:tabs>
+          <w:tab w:val="left" w:pos="1575"/>
+        </w:tabs>
         <w:spacing w:line="276" w:lineRule="auto"/>
         <w:ind w:left="0" w:hanging="2"/>
         <w:jc w:val="both"/>
         <w:rPr>
           <w:rFonts w:ascii="Arial" w:eastAsia="Arial" w:hAnsi="Arial" w:cs="Arial"/>
-        </w:rPr>
-      </w:pPr>
+          <w:sz w:val="10"/>
+          <w:szCs w:val="10"/>
+          <w:u w:val="single"/>
+          <w:lang w:val="en-US"/>
+        </w:rPr>
+      </w:pPr>
+      <w:r>
+        <w:rPr>
+          <w:rFonts w:ascii="Arial" w:eastAsia="Arial" w:hAnsi="Arial" w:cs="Arial"/>
+        </w:rPr>
+        <w:tab/>
+      </w:r>
+      <w:r>
+        <w:rPr>
+          <w:rFonts w:ascii="Arial" w:eastAsia="Arial" w:hAnsi="Arial" w:cs="Arial"/>
+          <w:sz w:val="10"/>
+          <w:szCs w:val="10"/>
+          <w:u w:val="single"/>
+          <w:lang w:val="en-US"/>
+        </w:rPr>
+        <w:t xml:space="preserve">DROP TABLE </w:t>
+      </w:r>
+      <w:proofErr w:type="gramStart"/>
+      <w:r>
+        <w:rPr>
+          <w:rFonts w:ascii="Arial" w:eastAsia="Arial" w:hAnsi="Arial" w:cs="Arial"/>
+          <w:sz w:val="10"/>
+          <w:szCs w:val="10"/>
+          <w:u w:val="single"/>
+          <w:lang w:val="en-US"/>
+        </w:rPr>
+        <w:t>temporal;</w:t>
+      </w:r>
+      <w:proofErr w:type="gramEnd"/>
+    </w:p>
+    <w:p>
+      <w:pPr>
+        <w:tabs>
+          <w:tab w:val="left" w:pos="1575"/>
+        </w:tabs>
+        <w:spacing w:line="276" w:lineRule="auto"/>
+        <w:jc w:val="both"/>
+        <w:rPr>
+          <w:rFonts w:ascii="Arial" w:eastAsia="Arial" w:hAnsi="Arial" w:cs="Arial"/>
+          <w:sz w:val="10"/>
+          <w:szCs w:val="10"/>
+          <w:u w:val="single"/>
+          <w:lang w:val="en-US"/>
+        </w:rPr>
+      </w:pPr>
+    </w:p>
+    <w:p>
+      <w:pPr>
+        <w:tabs>
+          <w:tab w:val="left" w:pos="1575"/>
+        </w:tabs>
+        <w:spacing w:line="276" w:lineRule="auto"/>
+        <w:jc w:val="both"/>
+        <w:rPr>
+          <w:rFonts w:ascii="Arial" w:eastAsia="Arial" w:hAnsi="Arial" w:cs="Arial"/>
+          <w:sz w:val="10"/>
+          <w:szCs w:val="10"/>
+          <w:u w:val="single"/>
+          <w:lang w:val="en-US"/>
+        </w:rPr>
+      </w:pPr>
+      <w:r>
+        <w:rPr>
+          <w:rFonts w:ascii="Arial" w:eastAsia="Arial" w:hAnsi="Arial" w:cs="Arial"/>
+          <w:sz w:val="10"/>
+          <w:szCs w:val="10"/>
+          <w:u w:val="single"/>
+          <w:lang w:val="en-US"/>
+        </w:rPr>
+        <w:t xml:space="preserve">CREATE TABLE </w:t>
+      </w:r>
+      <w:proofErr w:type="gramStart"/>
+      <w:r>
+        <w:rPr>
+          <w:rFonts w:ascii="Arial" w:eastAsia="Arial" w:hAnsi="Arial" w:cs="Arial"/>
+          <w:sz w:val="10"/>
+          <w:szCs w:val="10"/>
+          <w:u w:val="single"/>
+          <w:lang w:val="en-US"/>
+        </w:rPr>
+        <w:t>temporal(</w:t>
+      </w:r>
+      <w:proofErr w:type="gramEnd"/>
+    </w:p>
+    <w:p>
+      <w:pPr>
+        <w:tabs>
+          <w:tab w:val="left" w:pos="1575"/>
+        </w:tabs>
+        <w:spacing w:line="276" w:lineRule="auto"/>
+        <w:jc w:val="both"/>
+        <w:rPr>
+          <w:rFonts w:ascii="Arial" w:eastAsia="Arial" w:hAnsi="Arial" w:cs="Arial"/>
+          <w:sz w:val="10"/>
+          <w:szCs w:val="10"/>
+          <w:u w:val="single"/>
+        </w:rPr>
+      </w:pPr>
+      <w:r>
+        <w:rPr>
+          <w:rFonts w:ascii="Arial" w:eastAsia="Arial" w:hAnsi="Arial" w:cs="Arial"/>
+          <w:sz w:val="10"/>
+          <w:szCs w:val="10"/>
+          <w:u w:val="single"/>
+          <w:lang w:val="en-US"/>
+        </w:rPr>
+        <w:t xml:space="preserve">    </w:t>
+      </w:r>
+      <w:proofErr w:type="spellStart"/>
+      <w:r>
+        <w:rPr>
+          <w:rFonts w:ascii="Arial" w:eastAsia="Arial" w:hAnsi="Arial" w:cs="Arial"/>
+          <w:sz w:val="10"/>
+          <w:szCs w:val="10"/>
+          <w:u w:val="single"/>
+        </w:rPr>
+        <w:t>empleado_id</w:t>
+      </w:r>
+      <w:proofErr w:type="spellEnd"/>
+      <w:r>
+        <w:rPr>
+          <w:rFonts w:ascii="Arial" w:eastAsia="Arial" w:hAnsi="Arial" w:cs="Arial"/>
+          <w:sz w:val="10"/>
+          <w:szCs w:val="10"/>
+          <w:u w:val="single"/>
+        </w:rPr>
+        <w:t xml:space="preserve"> </w:t>
+      </w:r>
+      <w:proofErr w:type="gramStart"/>
+      <w:r>
+        <w:rPr>
+          <w:rFonts w:ascii="Arial" w:eastAsia="Arial" w:hAnsi="Arial" w:cs="Arial"/>
+          <w:sz w:val="10"/>
+          <w:szCs w:val="10"/>
+          <w:u w:val="single"/>
+        </w:rPr>
+        <w:t>NUMBER(</w:t>
+      </w:r>
+      <w:proofErr w:type="gramEnd"/>
+      <w:r>
+        <w:rPr>
+          <w:rFonts w:ascii="Arial" w:eastAsia="Arial" w:hAnsi="Arial" w:cs="Arial"/>
+          <w:sz w:val="10"/>
+          <w:szCs w:val="10"/>
+          <w:u w:val="single"/>
+        </w:rPr>
+        <w:t>4,0),</w:t>
+      </w:r>
+    </w:p>
+    <w:p>
+      <w:pPr>
+        <w:tabs>
+          <w:tab w:val="left" w:pos="1575"/>
+        </w:tabs>
+        <w:spacing w:line="276" w:lineRule="auto"/>
+        <w:jc w:val="both"/>
+        <w:rPr>
+          <w:rFonts w:ascii="Arial" w:eastAsia="Arial" w:hAnsi="Arial" w:cs="Arial"/>
+          <w:sz w:val="10"/>
+          <w:szCs w:val="10"/>
+          <w:u w:val="single"/>
+        </w:rPr>
+      </w:pPr>
+      <w:r>
+        <w:rPr>
+          <w:rFonts w:ascii="Arial" w:eastAsia="Arial" w:hAnsi="Arial" w:cs="Arial"/>
+          <w:sz w:val="10"/>
+          <w:szCs w:val="10"/>
+          <w:u w:val="single"/>
+        </w:rPr>
+        <w:t xml:space="preserve">    </w:t>
+      </w:r>
+      <w:proofErr w:type="spellStart"/>
+      <w:r>
+        <w:rPr>
+          <w:rFonts w:ascii="Arial" w:eastAsia="Arial" w:hAnsi="Arial" w:cs="Arial"/>
+          <w:sz w:val="10"/>
+          <w:szCs w:val="10"/>
+          <w:u w:val="single"/>
+        </w:rPr>
+        <w:t>apellido_empleado</w:t>
+      </w:r>
+      <w:proofErr w:type="spellEnd"/>
+      <w:r>
+        <w:rPr>
+          <w:rFonts w:ascii="Arial" w:eastAsia="Arial" w:hAnsi="Arial" w:cs="Arial"/>
+          <w:sz w:val="10"/>
+          <w:szCs w:val="10"/>
+          <w:u w:val="single"/>
+        </w:rPr>
+        <w:t xml:space="preserve"> VARCHAR2(20),</w:t>
+      </w:r>
+    </w:p>
+    <w:p>
+      <w:pPr>
+        <w:tabs>
+          <w:tab w:val="left" w:pos="1575"/>
+        </w:tabs>
+        <w:spacing w:line="276" w:lineRule="auto"/>
+        <w:jc w:val="both"/>
+        <w:rPr>
+          <w:rFonts w:ascii="Arial" w:eastAsia="Arial" w:hAnsi="Arial" w:cs="Arial"/>
+          <w:sz w:val="10"/>
+          <w:szCs w:val="10"/>
+          <w:u w:val="single"/>
+          <w:lang w:val="en-US"/>
+        </w:rPr>
+      </w:pPr>
+      <w:r>
+        <w:rPr>
+          <w:rFonts w:ascii="Arial" w:eastAsia="Arial" w:hAnsi="Arial" w:cs="Arial"/>
+          <w:sz w:val="10"/>
+          <w:szCs w:val="10"/>
+          <w:u w:val="single"/>
+          <w:lang w:val="en-US"/>
+        </w:rPr>
+        <w:t>);</w:t>
+      </w:r>
+    </w:p>
+    <w:p>
+      <w:pPr>
+        <w:tabs>
+          <w:tab w:val="left" w:pos="1575"/>
+        </w:tabs>
+        <w:spacing w:line="276" w:lineRule="auto"/>
+        <w:jc w:val="both"/>
+        <w:rPr>
+          <w:rFonts w:ascii="Arial" w:eastAsia="Arial" w:hAnsi="Arial" w:cs="Arial"/>
+          <w:sz w:val="10"/>
+          <w:szCs w:val="10"/>
+          <w:u w:val="single"/>
+          <w:lang w:val="en-US"/>
+        </w:rPr>
+      </w:pPr>
+    </w:p>
+    <w:p>
+      <w:pPr>
+        <w:tabs>
+          <w:tab w:val="left" w:pos="1575"/>
+        </w:tabs>
+        <w:spacing w:line="276" w:lineRule="auto"/>
+        <w:jc w:val="both"/>
+        <w:rPr>
+          <w:rFonts w:ascii="Arial" w:eastAsia="Arial" w:hAnsi="Arial" w:cs="Arial"/>
+          <w:sz w:val="10"/>
+          <w:szCs w:val="10"/>
+          <w:u w:val="single"/>
+          <w:lang w:val="en-US"/>
+        </w:rPr>
+      </w:pPr>
+      <w:r>
+        <w:rPr>
+          <w:rFonts w:ascii="Arial" w:eastAsia="Arial" w:hAnsi="Arial" w:cs="Arial"/>
+          <w:sz w:val="10"/>
+          <w:szCs w:val="10"/>
+          <w:u w:val="single"/>
+          <w:lang w:val="en-US"/>
+        </w:rPr>
+        <w:t>CREATE OR REPLACE TRIGGER BorraEmpleado</w:t>
+      </w:r>
+    </w:p>
+    <w:p>
+      <w:pPr>
+        <w:tabs>
+          <w:tab w:val="left" w:pos="1575"/>
+        </w:tabs>
+        <w:spacing w:line="276" w:lineRule="auto"/>
+        <w:jc w:val="both"/>
+        <w:rPr>
+          <w:rFonts w:ascii="Arial" w:eastAsia="Arial" w:hAnsi="Arial" w:cs="Arial"/>
+          <w:sz w:val="10"/>
+          <w:szCs w:val="10"/>
+          <w:u w:val="single"/>
+          <w:lang w:val="en-US"/>
+        </w:rPr>
+      </w:pPr>
+      <w:r>
+        <w:rPr>
+          <w:rFonts w:ascii="Arial" w:eastAsia="Arial" w:hAnsi="Arial" w:cs="Arial"/>
+          <w:sz w:val="10"/>
+          <w:szCs w:val="10"/>
+          <w:u w:val="single"/>
+          <w:lang w:val="en-US"/>
+        </w:rPr>
+        <w:t>AFTER DELETE ON employee</w:t>
+      </w:r>
+    </w:p>
+    <w:p>
+      <w:pPr>
+        <w:tabs>
+          <w:tab w:val="left" w:pos="1575"/>
+        </w:tabs>
+        <w:spacing w:line="276" w:lineRule="auto"/>
+        <w:jc w:val="both"/>
+        <w:rPr>
+          <w:rFonts w:ascii="Arial" w:eastAsia="Arial" w:hAnsi="Arial" w:cs="Arial"/>
+          <w:sz w:val="10"/>
+          <w:szCs w:val="10"/>
+          <w:u w:val="single"/>
+          <w:lang w:val="en-US"/>
+        </w:rPr>
+      </w:pPr>
+      <w:r>
+        <w:rPr>
+          <w:rFonts w:ascii="Arial" w:eastAsia="Arial" w:hAnsi="Arial" w:cs="Arial"/>
+          <w:sz w:val="10"/>
+          <w:szCs w:val="10"/>
+          <w:u w:val="single"/>
+          <w:lang w:val="en-US"/>
+        </w:rPr>
+        <w:t>FOR EACH ROW</w:t>
+      </w:r>
+    </w:p>
+    <w:p>
+      <w:pPr>
+        <w:tabs>
+          <w:tab w:val="left" w:pos="1575"/>
+        </w:tabs>
+        <w:spacing w:line="276" w:lineRule="auto"/>
+        <w:jc w:val="both"/>
+        <w:rPr>
+          <w:rFonts w:ascii="Arial" w:eastAsia="Arial" w:hAnsi="Arial" w:cs="Arial"/>
+          <w:sz w:val="10"/>
+          <w:szCs w:val="10"/>
+          <w:u w:val="single"/>
+          <w:lang w:val="en-US"/>
+        </w:rPr>
+      </w:pPr>
+      <w:r>
+        <w:rPr>
+          <w:rFonts w:ascii="Arial" w:eastAsia="Arial" w:hAnsi="Arial" w:cs="Arial"/>
+          <w:sz w:val="10"/>
+          <w:szCs w:val="10"/>
+          <w:u w:val="single"/>
+          <w:lang w:val="en-US"/>
+        </w:rPr>
+        <w:t>BEGIN</w:t>
+      </w:r>
+    </w:p>
+    <w:p>
+      <w:pPr>
+        <w:tabs>
+          <w:tab w:val="left" w:pos="1575"/>
+        </w:tabs>
+        <w:spacing w:line="276" w:lineRule="auto"/>
+        <w:jc w:val="both"/>
+        <w:rPr>
+          <w:rFonts w:ascii="Arial" w:eastAsia="Arial" w:hAnsi="Arial" w:cs="Arial"/>
+          <w:sz w:val="10"/>
+          <w:szCs w:val="10"/>
+          <w:u w:val="single"/>
+          <w:lang w:val="en-US"/>
+        </w:rPr>
+      </w:pPr>
+      <w:r>
+        <w:rPr>
+          <w:rFonts w:ascii="Arial" w:eastAsia="Arial" w:hAnsi="Arial" w:cs="Arial"/>
+          <w:sz w:val="10"/>
+          <w:szCs w:val="10"/>
+          <w:u w:val="single"/>
+          <w:lang w:val="en-US"/>
+        </w:rPr>
+        <w:t xml:space="preserve">    INSERT INTO temporal </w:t>
+      </w:r>
+      <w:proofErr w:type="gramStart"/>
+      <w:r>
+        <w:rPr>
+          <w:rFonts w:ascii="Arial" w:eastAsia="Arial" w:hAnsi="Arial" w:cs="Arial"/>
+          <w:sz w:val="10"/>
+          <w:szCs w:val="10"/>
+          <w:u w:val="single"/>
+          <w:lang w:val="en-US"/>
+        </w:rPr>
+        <w:t>VALUES(</w:t>
+      </w:r>
+      <w:proofErr w:type="gramEnd"/>
+      <w:r>
+        <w:rPr>
+          <w:rFonts w:ascii="Arial" w:eastAsia="Arial" w:hAnsi="Arial" w:cs="Arial"/>
+          <w:sz w:val="10"/>
+          <w:szCs w:val="10"/>
+          <w:u w:val="single"/>
+          <w:lang w:val="en-US"/>
+        </w:rPr>
+        <w:t>:OLD.employee_id, :OLD.last_name);</w:t>
+      </w:r>
+    </w:p>
+    <w:p>
+      <w:pPr>
+        <w:tabs>
+          <w:tab w:val="left" w:pos="1575"/>
+        </w:tabs>
+        <w:spacing w:line="276" w:lineRule="auto"/>
+        <w:jc w:val="both"/>
+        <w:rPr>
+          <w:rFonts w:ascii="Arial" w:eastAsia="Arial" w:hAnsi="Arial" w:cs="Arial"/>
+          <w:sz w:val="10"/>
+          <w:szCs w:val="10"/>
+          <w:u w:val="single"/>
+        </w:rPr>
+      </w:pPr>
+      <w:r>
+        <w:rPr>
+          <w:rFonts w:ascii="Arial" w:eastAsia="Arial" w:hAnsi="Arial" w:cs="Arial"/>
+          <w:sz w:val="10"/>
+          <w:szCs w:val="10"/>
+          <w:u w:val="single"/>
+        </w:rPr>
+        <w:t>END;</w:t>
+      </w:r>
+    </w:p>
+    <w:p>
+      <w:pPr>
+        <w:tabs>
+          <w:tab w:val="left" w:pos="1575"/>
+        </w:tabs>
+        <w:spacing w:line="276" w:lineRule="auto"/>
+        <w:jc w:val="both"/>
+        <w:rPr>
+          <w:rFonts w:ascii="Arial" w:eastAsia="Arial" w:hAnsi="Arial" w:cs="Arial"/>
+        </w:rPr>
+      </w:pPr>
+      <w:r>
+        <w:rPr>
+          <w:rFonts w:ascii="Arial" w:eastAsia="Arial" w:hAnsi="Arial" w:cs="Arial"/>
+          <w:sz w:val="10"/>
+          <w:szCs w:val="10"/>
+          <w:u w:val="single"/>
+        </w:rPr>
+        <w:t>/</w:t>
+      </w:r>
+      <w:r>
+        <w:rPr>
+          <w:rFonts w:ascii="Arial" w:eastAsia="Arial" w:hAnsi="Arial" w:cs="Arial"/>
+        </w:rPr>
+        <w:tab/>
+      </w:r>
     </w:p>
     <w:p>
       <w:pPr>

</xml_diff>